<commit_message>
Resume update with ML project, work dates, and latest awards
</commit_message>
<xml_diff>
--- a/RESUME.docx
+++ b/RESUME.docx
@@ -235,78 +235,18 @@
                                 <w:sz w:val="20"/>
                               </w:rPr>
                             </w:pPr>
-                            <w:r>
-                              <w:rPr>
-                                <w:rFonts w:ascii="Garamond" w:hAnsi="Garamond"/>
-                                <w:spacing w:val="-1"/>
-                                <w:w w:val="115"/>
-                                <w:sz w:val="20"/>
-                                <w:u w:val="single"/>
-                              </w:rPr>
-                              <w:fldChar w:fldCharType="begin"/>
-                            </w:r>
-                            <w:r>
-                              <w:rPr>
-                                <w:rFonts w:ascii="Garamond" w:hAnsi="Garamond"/>
-                                <w:spacing w:val="-1"/>
-                                <w:w w:val="115"/>
-                                <w:sz w:val="20"/>
-                                <w:u w:val="single"/>
-                              </w:rPr>
-                              <w:instrText xml:space="preserve"> HYPERLINK "https://web2.qatar.cmu.edu/~swapnens/" </w:instrText>
-                            </w:r>
-                            <w:r>
-                              <w:rPr>
-                                <w:rFonts w:ascii="Garamond" w:hAnsi="Garamond"/>
-                                <w:spacing w:val="-1"/>
-                                <w:w w:val="115"/>
-                                <w:sz w:val="20"/>
-                                <w:u w:val="single"/>
-                              </w:rPr>
-                              <w:fldChar w:fldCharType="separate"/>
-                            </w:r>
-                            <w:r>
-                              <w:rPr>
-                                <w:rStyle w:val="Hyperlink"/>
-                                <w:rFonts w:ascii="Garamond" w:hAnsi="Garamond"/>
-                                <w:spacing w:val="-1"/>
-                                <w:w w:val="115"/>
-                                <w:sz w:val="20"/>
-                              </w:rPr>
-                              <w:t>qatar.cmu.edu/</w:t>
-                            </w:r>
-                            <w:r>
-                              <w:rPr>
-                                <w:rStyle w:val="Hyperlink"/>
-                                <w:rFonts w:ascii="Garamond" w:hAnsi="Garamond"/>
-                                <w:spacing w:val="-9"/>
-                                <w:w w:val="115"/>
-                                <w:sz w:val="20"/>
-                              </w:rPr>
-                              <w:t>~</w:t>
-                            </w:r>
-                            <w:proofErr w:type="spellStart"/>
-                            <w:r>
-                              <w:rPr>
-                                <w:rStyle w:val="Hyperlink"/>
-                                <w:rFonts w:ascii="Garamond" w:hAnsi="Garamond"/>
-                                <w:spacing w:val="-2"/>
-                                <w:w w:val="115"/>
-                                <w:sz w:val="20"/>
-                              </w:rPr>
-                              <w:t>sw</w:t>
-                            </w:r>
-                            <w:r>
-                              <w:rPr>
-                                <w:rStyle w:val="Hyperlink"/>
-                                <w:rFonts w:ascii="Garamond" w:hAnsi="Garamond"/>
-                                <w:spacing w:val="-1"/>
-                                <w:w w:val="115"/>
-                                <w:sz w:val="20"/>
-                              </w:rPr>
-                              <w:t>apnens</w:t>
-                            </w:r>
-                            <w:proofErr w:type="spellEnd"/>
+                            <w:hyperlink r:id="rId6" w:history="1">
+                              <w:r>
+                                <w:rPr>
+                                  <w:rStyle w:val="Hyperlink"/>
+                                  <w:rFonts w:ascii="Garamond" w:hAnsi="Garamond"/>
+                                  <w:spacing w:val="-1"/>
+                                  <w:w w:val="115"/>
+                                  <w:sz w:val="20"/>
+                                </w:rPr>
+                                <w:t>https://swapnendu.netlify.app</w:t>
+                              </w:r>
+                            </w:hyperlink>
                           </w:p>
                           <w:p>
                             <w:pPr>
@@ -318,16 +258,6 @@
                                 <w:sz w:val="20"/>
                               </w:rPr>
                             </w:pPr>
-                            <w:r>
-                              <w:rPr>
-                                <w:rFonts w:ascii="Garamond" w:hAnsi="Garamond"/>
-                                <w:spacing w:val="-1"/>
-                                <w:w w:val="115"/>
-                                <w:sz w:val="20"/>
-                                <w:u w:val="single"/>
-                              </w:rPr>
-                              <w:fldChar w:fldCharType="end"/>
-                            </w:r>
                             <w:r>
                               <w:rPr>
                                 <w:rFonts w:ascii="Garamond" w:hAnsi="Garamond"/>
@@ -400,7 +330,7 @@
                               </w:rPr>
                               <w:fldChar w:fldCharType="end"/>
                             </w:r>
-                            <w:hyperlink r:id="rId6" w:history="1">
+                            <w:hyperlink r:id="rId7" w:history="1">
                               <w:r>
                                 <w:rPr>
                                   <w:rStyle w:val="Hyperlink"/>
@@ -445,78 +375,18 @@
                           <w:sz w:val="20"/>
                         </w:rPr>
                       </w:pPr>
-                      <w:r>
-                        <w:rPr>
-                          <w:rFonts w:ascii="Garamond" w:hAnsi="Garamond"/>
-                          <w:spacing w:val="-1"/>
-                          <w:w w:val="115"/>
-                          <w:sz w:val="20"/>
-                          <w:u w:val="single"/>
-                        </w:rPr>
-                        <w:fldChar w:fldCharType="begin"/>
-                      </w:r>
-                      <w:r>
-                        <w:rPr>
-                          <w:rFonts w:ascii="Garamond" w:hAnsi="Garamond"/>
-                          <w:spacing w:val="-1"/>
-                          <w:w w:val="115"/>
-                          <w:sz w:val="20"/>
-                          <w:u w:val="single"/>
-                        </w:rPr>
-                        <w:instrText xml:space="preserve"> HYPERLINK "https://web2.qatar.cmu.edu/~swapnens/" </w:instrText>
-                      </w:r>
-                      <w:r>
-                        <w:rPr>
-                          <w:rFonts w:ascii="Garamond" w:hAnsi="Garamond"/>
-                          <w:spacing w:val="-1"/>
-                          <w:w w:val="115"/>
-                          <w:sz w:val="20"/>
-                          <w:u w:val="single"/>
-                        </w:rPr>
-                        <w:fldChar w:fldCharType="separate"/>
-                      </w:r>
-                      <w:r>
-                        <w:rPr>
-                          <w:rStyle w:val="Hyperlink"/>
-                          <w:rFonts w:ascii="Garamond" w:hAnsi="Garamond"/>
-                          <w:spacing w:val="-1"/>
-                          <w:w w:val="115"/>
-                          <w:sz w:val="20"/>
-                        </w:rPr>
-                        <w:t>qatar.cmu.edu/</w:t>
-                      </w:r>
-                      <w:r>
-                        <w:rPr>
-                          <w:rStyle w:val="Hyperlink"/>
-                          <w:rFonts w:ascii="Garamond" w:hAnsi="Garamond"/>
-                          <w:spacing w:val="-9"/>
-                          <w:w w:val="115"/>
-                          <w:sz w:val="20"/>
-                        </w:rPr>
-                        <w:t>~</w:t>
-                      </w:r>
-                      <w:proofErr w:type="spellStart"/>
-                      <w:r>
-                        <w:rPr>
-                          <w:rStyle w:val="Hyperlink"/>
-                          <w:rFonts w:ascii="Garamond" w:hAnsi="Garamond"/>
-                          <w:spacing w:val="-2"/>
-                          <w:w w:val="115"/>
-                          <w:sz w:val="20"/>
-                        </w:rPr>
-                        <w:t>sw</w:t>
-                      </w:r>
-                      <w:r>
-                        <w:rPr>
-                          <w:rStyle w:val="Hyperlink"/>
-                          <w:rFonts w:ascii="Garamond" w:hAnsi="Garamond"/>
-                          <w:spacing w:val="-1"/>
-                          <w:w w:val="115"/>
-                          <w:sz w:val="20"/>
-                        </w:rPr>
-                        <w:t>apnens</w:t>
-                      </w:r>
-                      <w:proofErr w:type="spellEnd"/>
+                      <w:hyperlink r:id="rId8" w:history="1">
+                        <w:r>
+                          <w:rPr>
+                            <w:rStyle w:val="Hyperlink"/>
+                            <w:rFonts w:ascii="Garamond" w:hAnsi="Garamond"/>
+                            <w:spacing w:val="-1"/>
+                            <w:w w:val="115"/>
+                            <w:sz w:val="20"/>
+                          </w:rPr>
+                          <w:t>https://swapnendu.netlify.app</w:t>
+                        </w:r>
+                      </w:hyperlink>
                     </w:p>
                     <w:p>
                       <w:pPr>
@@ -528,16 +398,6 @@
                           <w:sz w:val="20"/>
                         </w:rPr>
                       </w:pPr>
-                      <w:r>
-                        <w:rPr>
-                          <w:rFonts w:ascii="Garamond" w:hAnsi="Garamond"/>
-                          <w:spacing w:val="-1"/>
-                          <w:w w:val="115"/>
-                          <w:sz w:val="20"/>
-                          <w:u w:val="single"/>
-                        </w:rPr>
-                        <w:fldChar w:fldCharType="end"/>
-                      </w:r>
                       <w:r>
                         <w:rPr>
                           <w:rFonts w:ascii="Garamond" w:hAnsi="Garamond"/>
@@ -610,7 +470,7 @@
                         </w:rPr>
                         <w:fldChar w:fldCharType="end"/>
                       </w:r>
-                      <w:hyperlink r:id="rId7" w:history="1">
+                      <w:hyperlink r:id="rId9" w:history="1">
                         <w:r>
                           <w:rPr>
                             <w:rStyle w:val="Hyperlink"/>
@@ -686,7 +546,7 @@
         </w:rPr>
         <w:t xml:space="preserve"> | </w:t>
       </w:r>
-      <w:hyperlink r:id="rId8" w:history="1">
+      <w:hyperlink r:id="rId10" w:history="1">
         <w:r>
           <w:rPr>
             <w:rStyle w:val="Hyperlink"/>
@@ -696,29 +556,7 @@
             <w:sz w:val="18"/>
             <w:szCs w:val="20"/>
           </w:rPr>
-          <w:t>swapnendusanyal1@gmai</w:t>
-        </w:r>
-        <w:r>
-          <w:rPr>
-            <w:rStyle w:val="Hyperlink"/>
-            <w:rFonts w:ascii="Calibri" w:hAnsi="Calibri" w:cs="Calibri"/>
-            <w:spacing w:val="-1"/>
-            <w:w w:val="105"/>
-            <w:sz w:val="18"/>
-            <w:szCs w:val="20"/>
-          </w:rPr>
-          <w:t>l</w:t>
-        </w:r>
-        <w:r>
-          <w:rPr>
-            <w:rStyle w:val="Hyperlink"/>
-            <w:rFonts w:ascii="Calibri" w:hAnsi="Calibri" w:cs="Calibri"/>
-            <w:spacing w:val="-1"/>
-            <w:w w:val="105"/>
-            <w:sz w:val="18"/>
-            <w:szCs w:val="20"/>
-          </w:rPr>
-          <w:t>.com</w:t>
+          <w:t>swapnendusanyal1@gmail.com</w:t>
         </w:r>
       </w:hyperlink>
       <w:r>
@@ -1566,7 +1404,7 @@
         </w:rPr>
         <w:t xml:space="preserve">HTML, Excel, </w:t>
       </w:r>
-      <w:hyperlink r:id="rId9" w:history="1">
+      <w:hyperlink r:id="rId11" w:history="1">
         <w:r>
           <w:rPr>
             <w:rStyle w:val="Hyperlink"/>
@@ -1591,7 +1429,7 @@
         </w:rPr>
         <w:t xml:space="preserve">, </w:t>
       </w:r>
-      <w:hyperlink r:id="rId10" w:history="1">
+      <w:hyperlink r:id="rId12" w:history="1">
         <w:proofErr w:type="spellStart"/>
         <w:r>
           <w:rPr>
@@ -1618,7 +1456,7 @@
         </w:rPr>
         <w:t xml:space="preserve">, </w:t>
       </w:r>
-      <w:hyperlink r:id="rId11" w:history="1">
+      <w:hyperlink r:id="rId13" w:history="1">
         <w:r>
           <w:rPr>
             <w:rStyle w:val="Hyperlink"/>
@@ -1643,7 +1481,7 @@
         </w:rPr>
         <w:t xml:space="preserve">, </w:t>
       </w:r>
-      <w:hyperlink r:id="rId12" w:history="1">
+      <w:hyperlink r:id="rId14" w:history="1">
         <w:r>
           <w:rPr>
             <w:rStyle w:val="Hyperlink"/>
@@ -1768,7 +1606,34 @@
           <w:szCs w:val="20"/>
         </w:rPr>
       </w:pPr>
-      <w:hyperlink r:id="rId13" w:history="1">
+      <w:r>
+        <w:rPr>
+          <w:rFonts w:ascii="Calibri" w:hAnsi="Calibri" w:cs="Calibri"/>
+          <w:sz w:val="20"/>
+          <w:szCs w:val="20"/>
+        </w:rPr>
+        <w:t>University Honors</w:t>
+      </w:r>
+    </w:p>
+    <w:p>
+      <w:pPr>
+        <w:pStyle w:val="BodyText"/>
+        <w:numPr>
+          <w:ilvl w:val="0"/>
+          <w:numId w:val="15"/>
+        </w:numPr>
+        <w:tabs>
+          <w:tab w:val="left" w:pos="810"/>
+        </w:tabs>
+        <w:spacing w:before="0"/>
+        <w:ind w:left="360" w:hanging="180"/>
+        <w:rPr>
+          <w:rFonts w:ascii="Calibri" w:hAnsi="Calibri" w:cs="Calibri"/>
+          <w:sz w:val="20"/>
+          <w:szCs w:val="20"/>
+        </w:rPr>
+      </w:pPr>
+      <w:hyperlink r:id="rId15" w:history="1">
         <w:proofErr w:type="spellStart"/>
         <w:r>
           <w:rPr>
@@ -1846,31 +1711,57 @@
         <w:t>Mathematics Championship</w:t>
       </w:r>
       <w:r>
+        <w:rPr>
+          <w:rFonts w:asciiTheme="minorHAnsi" w:hAnsiTheme="minorHAnsi" w:cstheme="minorHAnsi"/>
+        </w:rPr>
         <w:t xml:space="preserve"> </w:t>
       </w:r>
-      <w:hyperlink r:id="rId14" w:history="1">
+      <w:hyperlink r:id="rId16" w:history="1">
         <w:r>
           <w:rPr>
             <w:rStyle w:val="Hyperlink"/>
+            <w:rFonts w:asciiTheme="minorHAnsi" w:hAnsiTheme="minorHAnsi" w:cstheme="minorHAnsi"/>
+            <w:sz w:val="20"/>
+            <w:szCs w:val="20"/>
           </w:rPr>
           <w:t>’</w:t>
         </w:r>
         <w:r>
           <w:rPr>
             <w:rStyle w:val="Hyperlink"/>
+            <w:rFonts w:asciiTheme="minorHAnsi" w:hAnsiTheme="minorHAnsi" w:cstheme="minorHAnsi"/>
+            <w:sz w:val="20"/>
+            <w:szCs w:val="20"/>
           </w:rPr>
           <w:t>18</w:t>
         </w:r>
       </w:hyperlink>
       <w:r>
+        <w:rPr>
+          <w:rFonts w:asciiTheme="minorHAnsi" w:hAnsiTheme="minorHAnsi" w:cstheme="minorHAnsi"/>
+          <w:sz w:val="20"/>
+          <w:szCs w:val="20"/>
+        </w:rPr>
         <w:t xml:space="preserve">, </w:t>
       </w:r>
-      <w:hyperlink r:id="rId15" w:history="1">
+      <w:hyperlink r:id="rId17" w:history="1">
         <w:r>
           <w:rPr>
             <w:rStyle w:val="Hyperlink"/>
+            <w:rFonts w:asciiTheme="minorHAnsi" w:hAnsiTheme="minorHAnsi" w:cstheme="minorHAnsi"/>
+            <w:sz w:val="20"/>
+            <w:szCs w:val="20"/>
           </w:rPr>
-          <w:t>‘20</w:t>
+          <w:t>’</w:t>
+        </w:r>
+        <w:r>
+          <w:rPr>
+            <w:rStyle w:val="Hyperlink"/>
+            <w:rFonts w:asciiTheme="minorHAnsi" w:hAnsiTheme="minorHAnsi" w:cstheme="minorHAnsi"/>
+            <w:sz w:val="20"/>
+            <w:szCs w:val="20"/>
+          </w:rPr>
+          <w:t>20</w:t>
         </w:r>
       </w:hyperlink>
     </w:p>
@@ -1910,6 +1801,33 @@
         <w:spacing w:before="0"/>
         <w:ind w:left="360" w:hanging="180"/>
         <w:rPr>
+          <w:rFonts w:ascii="Calibri" w:hAnsi="Calibri" w:cs="Calibri"/>
+          <w:sz w:val="20"/>
+          <w:szCs w:val="20"/>
+        </w:rPr>
+      </w:pPr>
+      <w:r>
+        <w:rPr>
+          <w:rFonts w:ascii="Calibri" w:hAnsi="Calibri" w:cs="Calibri"/>
+          <w:sz w:val="20"/>
+          <w:szCs w:val="20"/>
+        </w:rPr>
+        <w:t>Phi Kappa Phi</w:t>
+      </w:r>
+    </w:p>
+    <w:p>
+      <w:pPr>
+        <w:pStyle w:val="BodyText"/>
+        <w:numPr>
+          <w:ilvl w:val="0"/>
+          <w:numId w:val="15"/>
+        </w:numPr>
+        <w:tabs>
+          <w:tab w:val="left" w:pos="270"/>
+        </w:tabs>
+        <w:spacing w:before="0"/>
+        <w:ind w:left="360" w:hanging="180"/>
+        <w:rPr>
           <w:rStyle w:val="Hyperlink"/>
           <w:rFonts w:ascii="Calibri" w:hAnsi="Calibri" w:cs="Calibri"/>
           <w:color w:val="auto"/>
@@ -1918,7 +1836,7 @@
           <w:u w:val="none"/>
         </w:rPr>
       </w:pPr>
-      <w:hyperlink r:id="rId16" w:history="1">
+      <w:hyperlink r:id="rId18" w:history="1">
         <w:r>
           <w:rPr>
             <w:rStyle w:val="Hyperlink"/>
@@ -1953,7 +1871,7 @@
             <w:sz w:val="20"/>
             <w:szCs w:val="20"/>
           </w:rPr>
-          <w:t>‘</w:t>
+          <w:t>’</w:t>
         </w:r>
         <w:r>
           <w:rPr>
@@ -1972,7 +1890,25 @@
           <w:sz w:val="20"/>
           <w:szCs w:val="20"/>
         </w:rPr>
-        <w:t>, ‘20</w:t>
+        <w:t xml:space="preserve">, </w:t>
+      </w:r>
+      <w:r>
+        <w:rPr>
+          <w:rStyle w:val="Hyperlink"/>
+          <w:rFonts w:ascii="Calibri" w:hAnsi="Calibri" w:cs="Calibri"/>
+          <w:sz w:val="20"/>
+          <w:szCs w:val="20"/>
+        </w:rPr>
+        <w:t>’</w:t>
+      </w:r>
+      <w:r>
+        <w:rPr>
+          <w:rStyle w:val="Hyperlink"/>
+          <w:rFonts w:ascii="Calibri" w:hAnsi="Calibri" w:cs="Calibri"/>
+          <w:sz w:val="20"/>
+          <w:szCs w:val="20"/>
+        </w:rPr>
+        <w:t>20</w:t>
       </w:r>
     </w:p>
     <w:p>
@@ -2005,6 +1941,16 @@
         </w:rPr>
         <w:t>Outstanding Course Assistant Award (nomination)</w:t>
       </w:r>
+      <w:r>
+        <w:rPr>
+          <w:rFonts w:ascii="Calibri" w:hAnsi="Calibri" w:cs="Calibri"/>
+          <w:spacing w:val="-3"/>
+          <w:w w:val="105"/>
+          <w:sz w:val="20"/>
+          <w:szCs w:val="20"/>
+        </w:rPr>
+        <w:t xml:space="preserve"> (thrice)</w:t>
+      </w:r>
     </w:p>
     <w:p>
       <w:pPr>
@@ -2482,8 +2428,9 @@
         <w:ind w:left="180" w:firstLine="0"/>
         <w:rPr>
           <w:rFonts w:ascii="Calibri" w:hAnsi="Calibri" w:cs="Calibri"/>
-          <w:sz w:val="20"/>
-          <w:szCs w:val="20"/>
+          <w:spacing w:val="-3"/>
+          <w:w w:val="105"/>
+          <w:szCs w:val="24"/>
         </w:rPr>
       </w:pPr>
       <w:r>
@@ -2516,35 +2463,47 @@
           <w:sz w:val="20"/>
           <w:szCs w:val="20"/>
         </w:rPr>
-        <w:t>tennis, history</w:t>
+        <w:t>tennis,</w:t>
+      </w:r>
+      <w:r>
+        <w:rPr>
+          <w:rFonts w:ascii="Calibri" w:hAnsi="Calibri" w:cs="Calibri"/>
+          <w:sz w:val="20"/>
+          <w:szCs w:val="20"/>
+        </w:rPr>
+        <w:t xml:space="preserve"> swimming,</w:t>
+      </w:r>
+      <w:r>
+        <w:rPr>
+          <w:rFonts w:ascii="Calibri" w:hAnsi="Calibri" w:cs="Calibri"/>
+          <w:sz w:val="20"/>
+          <w:szCs w:val="20"/>
+        </w:rPr>
+        <w:t xml:space="preserve"> history</w:t>
+      </w:r>
+      <w:r>
+        <w:rPr>
+          <w:rFonts w:ascii="Calibri" w:hAnsi="Calibri" w:cs="Calibri"/>
+          <w:spacing w:val="-3"/>
+          <w:w w:val="105"/>
+          <w:szCs w:val="24"/>
+        </w:rPr>
+        <w:br w:type="column"/>
+      </w:r>
+      <w:r>
+        <w:rPr>
+          <w:rFonts w:ascii="Calibri" w:hAnsi="Calibri" w:cs="Calibri"/>
+          <w:spacing w:val="-3"/>
+          <w:w w:val="105"/>
+          <w:szCs w:val="24"/>
+        </w:rPr>
+        <w:t>EXPERIENCE</w:t>
       </w:r>
     </w:p>
     <w:p>
       <w:pPr>
         <w:pStyle w:val="Heading1"/>
-        <w:ind w:left="158" w:firstLine="22"/>
-        <w:rPr>
-          <w:rFonts w:ascii="Calibri" w:hAnsi="Calibri" w:cs="Calibri"/>
-          <w:sz w:val="20"/>
-          <w:szCs w:val="20"/>
-        </w:rPr>
-      </w:pPr>
-    </w:p>
-    <w:p>
-      <w:pPr>
-        <w:pStyle w:val="Heading1"/>
-        <w:ind w:left="158" w:firstLine="22"/>
-        <w:rPr>
-          <w:rFonts w:ascii="Calibri" w:hAnsi="Calibri" w:cs="Calibri"/>
-          <w:sz w:val="20"/>
-          <w:szCs w:val="20"/>
-        </w:rPr>
-      </w:pPr>
-    </w:p>
-    <w:p>
-      <w:pPr>
-        <w:pStyle w:val="Heading1"/>
-        <w:ind w:left="382"/>
+        <w:ind w:left="450" w:hanging="68"/>
         <w:rPr>
           <w:rFonts w:ascii="Calibri" w:hAnsi="Calibri" w:cs="Calibri"/>
           <w:spacing w:val="-3"/>
@@ -2554,63 +2513,33 @@
       </w:pPr>
       <w:r>
         <w:rPr>
+          <w:rFonts w:ascii="Calibri" w:eastAsia="Times New Roman" w:hAnsi="Calibri" w:cs="Calibri"/>
+          <w:w w:val="105"/>
+          <w:sz w:val="20"/>
+          <w:szCs w:val="20"/>
+        </w:rPr>
+        <w:t>Software Develop</w:t>
+      </w:r>
+      <w:r>
+        <w:rPr>
+          <w:rFonts w:ascii="Calibri" w:eastAsia="Times New Roman" w:hAnsi="Calibri" w:cs="Calibri"/>
+          <w:w w:val="105"/>
+          <w:sz w:val="20"/>
+          <w:szCs w:val="20"/>
+        </w:rPr>
+        <w:t>ment Intern</w:t>
+      </w:r>
+      <w:r>
+        <w:rPr>
           <w:rFonts w:ascii="Calibri" w:hAnsi="Calibri" w:cs="Calibri"/>
           <w:spacing w:val="-3"/>
           <w:w w:val="105"/>
-          <w:szCs w:val="24"/>
-        </w:rPr>
-        <w:br w:type="column"/>
-      </w:r>
-      <w:r>
-        <w:rPr>
-          <w:rFonts w:ascii="Calibri" w:hAnsi="Calibri" w:cs="Calibri"/>
-          <w:spacing w:val="-3"/>
-          <w:w w:val="105"/>
-          <w:szCs w:val="24"/>
-        </w:rPr>
-        <w:t>EXPERIENCE</w:t>
-      </w:r>
-    </w:p>
-    <w:p>
-      <w:pPr>
-        <w:pStyle w:val="Heading1"/>
-        <w:ind w:left="450" w:hanging="68"/>
-        <w:rPr>
-          <w:rFonts w:ascii="Calibri" w:hAnsi="Calibri" w:cs="Calibri"/>
-          <w:spacing w:val="-3"/>
-          <w:w w:val="105"/>
-          <w:szCs w:val="24"/>
-        </w:rPr>
-      </w:pPr>
-      <w:r>
-        <w:rPr>
-          <w:rFonts w:ascii="Calibri" w:eastAsia="Times New Roman" w:hAnsi="Calibri" w:cs="Calibri"/>
-          <w:w w:val="105"/>
-          <w:sz w:val="20"/>
-          <w:szCs w:val="20"/>
-        </w:rPr>
-        <w:t>Software Develop</w:t>
-      </w:r>
-      <w:r>
-        <w:rPr>
-          <w:rFonts w:ascii="Calibri" w:eastAsia="Times New Roman" w:hAnsi="Calibri" w:cs="Calibri"/>
-          <w:w w:val="105"/>
-          <w:sz w:val="20"/>
-          <w:szCs w:val="20"/>
-        </w:rPr>
-        <w:t>ment Intern</w:t>
-      </w:r>
-      <w:r>
-        <w:rPr>
-          <w:rFonts w:ascii="Calibri" w:hAnsi="Calibri" w:cs="Calibri"/>
-          <w:spacing w:val="-3"/>
-          <w:w w:val="105"/>
           <w:sz w:val="20"/>
           <w:szCs w:val="20"/>
         </w:rPr>
         <w:t xml:space="preserve"> | </w:t>
       </w:r>
-      <w:hyperlink r:id="rId17" w:history="1">
+      <w:hyperlink r:id="rId19" w:history="1">
         <w:r>
           <w:rPr>
             <w:rStyle w:val="Hyperlink"/>
@@ -2623,6 +2552,27 @@
           <w:t>Rimads</w:t>
         </w:r>
       </w:hyperlink>
+      <w:r>
+        <w:rPr>
+          <w:rStyle w:val="Hyperlink"/>
+          <w:rFonts w:ascii="Calibri" w:hAnsi="Calibri" w:cs="Calibri"/>
+          <w:spacing w:val="-3"/>
+          <w:w w:val="105"/>
+          <w:sz w:val="20"/>
+          <w:szCs w:val="20"/>
+          <w:u w:val="none"/>
+        </w:rPr>
+        <w:t xml:space="preserve"> </w:t>
+      </w:r>
+      <w:r>
+        <w:rPr>
+          <w:rFonts w:ascii="Calibri" w:eastAsia="Times New Roman" w:hAnsi="Calibri" w:cs="Calibri"/>
+          <w:w w:val="105"/>
+          <w:sz w:val="20"/>
+          <w:szCs w:val="20"/>
+        </w:rPr>
+        <w:t>| Dec 2019 - present</w:t>
+      </w:r>
     </w:p>
     <w:p>
       <w:pPr>
@@ -2911,6 +2861,39 @@
           <w:szCs w:val="20"/>
         </w:rPr>
         <w:t>Department</w:t>
+      </w:r>
+      <w:r>
+        <w:rPr>
+          <w:rFonts w:ascii="Calibri" w:eastAsia="Georgia" w:hAnsi="Calibri" w:cs="Calibri"/>
+          <w:b/>
+          <w:bCs/>
+          <w:w w:val="105"/>
+          <w:sz w:val="20"/>
+          <w:szCs w:val="20"/>
+        </w:rPr>
+        <w:t xml:space="preserve"> | May ’19 – July </w:t>
+      </w:r>
+      <w:r>
+        <w:rPr>
+          <w:rFonts w:ascii="Calibri" w:eastAsia="Georgia" w:hAnsi="Calibri" w:cs="Calibri"/>
+          <w:b/>
+          <w:bCs/>
+          <w:w w:val="105"/>
+          <w:sz w:val="20"/>
+          <w:szCs w:val="20"/>
+        </w:rPr>
+        <w:t>’</w:t>
+      </w:r>
+      <w:r>
+        <w:rPr>
+          <w:rFonts w:ascii="Calibri" w:eastAsia="Georgia" w:hAnsi="Calibri" w:cs="Calibri"/>
+          <w:b/>
+          <w:bCs/>
+          <w:w w:val="105"/>
+          <w:sz w:val="20"/>
+          <w:szCs w:val="20"/>
+        </w:rPr>
+        <w:t>19</w:t>
       </w:r>
     </w:p>
     <w:p>
@@ -3124,6 +3107,17 @@
         </w:rPr>
         <w:t>| CMU Computer Science Department</w:t>
       </w:r>
+      <w:r>
+        <w:rPr>
+          <w:rFonts w:ascii="Calibri" w:eastAsia="Georgia" w:hAnsi="Calibri" w:cs="Calibri"/>
+          <w:b/>
+          <w:bCs/>
+          <w:w w:val="105"/>
+          <w:sz w:val="20"/>
+          <w:szCs w:val="20"/>
+        </w:rPr>
+        <w:t xml:space="preserve"> | Sep ’18 – Apr ’20</w:t>
+      </w:r>
     </w:p>
     <w:p>
       <w:pPr>
@@ -3481,6 +3475,15 @@
         </w:rPr>
         <w:t xml:space="preserve"> Steel</w:t>
       </w:r>
+      <w:r>
+        <w:rPr>
+          <w:rFonts w:ascii="Calibri" w:hAnsi="Calibri" w:cs="Calibri"/>
+          <w:w w:val="105"/>
+          <w:sz w:val="20"/>
+          <w:szCs w:val="20"/>
+        </w:rPr>
+        <w:t xml:space="preserve"> | Dec ’16 – Jan ’17</w:t>
+      </w:r>
     </w:p>
     <w:p>
       <w:pPr>
@@ -3549,7 +3552,7 @@
         </w:rPr>
         <w:t xml:space="preserve"> </w:t>
       </w:r>
-      <w:hyperlink r:id="rId18" w:history="1">
+      <w:hyperlink r:id="rId20" w:history="1">
         <w:r>
           <w:rPr>
             <w:rStyle w:val="Hyperlink"/>
@@ -4063,7 +4066,7 @@
           <w:szCs w:val="20"/>
         </w:rPr>
       </w:pPr>
-      <w:hyperlink r:id="rId19" w:history="1">
+      <w:hyperlink r:id="rId21" w:history="1">
         <w:r>
           <w:rPr>
             <w:rStyle w:val="Hyperlink"/>
@@ -4152,7 +4155,7 @@
         </w:rPr>
         <w:t xml:space="preserve"> a </w:t>
       </w:r>
-      <w:hyperlink r:id="rId20" w:history="1">
+      <w:hyperlink r:id="rId22" w:history="1">
         <w:r>
           <w:rPr>
             <w:rFonts w:ascii="Calibri" w:hAnsi="Calibri" w:cs="Calibri"/>
@@ -4615,7 +4618,7 @@
           <w:szCs w:val="20"/>
         </w:rPr>
       </w:pPr>
-      <w:hyperlink r:id="rId21" w:history="1">
+      <w:hyperlink r:id="rId23" w:history="1">
         <w:r>
           <w:rPr>
             <w:rStyle w:val="Hyperlink"/>
@@ -4654,7 +4657,7 @@
         </w:rPr>
         <w:t xml:space="preserve"> | </w:t>
       </w:r>
-      <w:hyperlink r:id="rId22" w:history="1">
+      <w:hyperlink r:id="rId24" w:history="1">
         <w:r>
           <w:rPr>
             <w:rStyle w:val="Hyperlink"/>
@@ -4990,7 +4993,7 @@
           <w:szCs w:val="20"/>
         </w:rPr>
       </w:pPr>
-      <w:hyperlink r:id="rId23" w:history="1">
+      <w:hyperlink r:id="rId25" w:history="1">
         <w:r>
           <w:rPr>
             <w:rStyle w:val="Hyperlink"/>
@@ -5074,7 +5077,7 @@
         </w:rPr>
         <w:t xml:space="preserve"> | </w:t>
       </w:r>
-      <w:hyperlink r:id="rId24" w:history="1">
+      <w:hyperlink r:id="rId26" w:history="1">
         <w:r>
           <w:rPr>
             <w:rStyle w:val="Hyperlink"/>
@@ -5126,7 +5129,7 @@
         </w:rPr>
         <w:t xml:space="preserve"> </w:t>
       </w:r>
-      <w:hyperlink r:id="rId25" w:history="1">
+      <w:hyperlink r:id="rId27" w:history="1">
         <w:r>
           <w:rPr>
             <w:rFonts w:ascii="Calibri" w:hAnsi="Calibri" w:cs="Calibri"/>
@@ -5361,22 +5364,68 @@
       <w:pPr>
         <w:pStyle w:val="BodyText"/>
         <w:spacing w:before="0"/>
-        <w:ind w:right="115"/>
-        <w:rPr>
-          <w:rFonts w:ascii="Calibri" w:hAnsi="Calibri" w:cs="Calibri"/>
-          <w:sz w:val="20"/>
-          <w:szCs w:val="20"/>
-        </w:rPr>
-      </w:pPr>
+        <w:ind w:left="274" w:right="115" w:firstLine="86"/>
+        <w:rPr>
+          <w:rFonts w:ascii="Calibri" w:eastAsia="Georgia" w:hAnsi="Calibri" w:cs="Calibri"/>
+          <w:b/>
+          <w:bCs/>
+          <w:sz w:val="20"/>
+          <w:szCs w:val="20"/>
+        </w:rPr>
+      </w:pPr>
+      <w:hyperlink r:id="rId28" w:history="1">
+        <w:r>
+          <w:rPr>
+            <w:rStyle w:val="Hyperlink"/>
+            <w:rFonts w:ascii="Calibri" w:eastAsia="Georgia" w:hAnsi="Calibri" w:cs="Calibri"/>
+            <w:b/>
+            <w:bCs/>
+            <w:sz w:val="20"/>
+            <w:szCs w:val="20"/>
+          </w:rPr>
+          <w:t>Classifying Alien DNA</w:t>
+        </w:r>
+      </w:hyperlink>
+      <w:r>
+        <w:rPr>
+          <w:rStyle w:val="Hyperlink"/>
+          <w:rFonts w:eastAsia="Georgia"/>
+          <w:b/>
+          <w:bCs/>
+          <w:u w:val="none"/>
+        </w:rPr>
+        <w:t xml:space="preserve"> </w:t>
+      </w:r>
+      <w:r>
+        <w:rPr>
+          <w:rFonts w:ascii="Calibri" w:eastAsia="Georgia" w:hAnsi="Calibri" w:cs="Calibri"/>
+          <w:b/>
+          <w:bCs/>
+          <w:sz w:val="20"/>
+          <w:szCs w:val="20"/>
+        </w:rPr>
+        <w:t>| Python</w:t>
+      </w:r>
+      <w:r>
+        <w:rPr>
+          <w:rFonts w:ascii="Calibri" w:eastAsia="Georgia" w:hAnsi="Calibri" w:cs="Calibri"/>
+          <w:b/>
+          <w:bCs/>
+          <w:sz w:val="20"/>
+          <w:szCs w:val="20"/>
+        </w:rPr>
+        <w:t xml:space="preserve"> | NumPy | scikit-learn</w:t>
+      </w:r>
     </w:p>
     <w:p>
       <w:pPr>
         <w:pStyle w:val="BodyText"/>
-        <w:tabs>
-          <w:tab w:val="left" w:pos="448"/>
-        </w:tabs>
-        <w:spacing w:before="0"/>
-        <w:ind w:left="432" w:firstLine="0"/>
+        <w:numPr>
+          <w:ilvl w:val="0"/>
+          <w:numId w:val="19"/>
+        </w:numPr>
+        <w:spacing w:before="0" w:after="120"/>
+        <w:ind w:left="432" w:right="115" w:hanging="162"/>
         <w:rPr>
           <w:rFonts w:ascii="Calibri" w:hAnsi="Calibri" w:cs="Calibri"/>
           <w:b/>
@@ -5384,6 +5433,15 @@
           <w:szCs w:val="20"/>
         </w:rPr>
       </w:pPr>
+      <w:r>
+        <w:rPr>
+          <w:rFonts w:ascii="Calibri" w:hAnsi="Calibri" w:cs="Calibri"/>
+          <w:w w:val="105"/>
+          <w:sz w:val="20"/>
+          <w:szCs w:val="20"/>
+        </w:rPr>
+        <w:t>Experimented and explored various data exploration, feature engineering and data classification techniques to classify alien DNAs into corresponding galaxies.</w:t>
+      </w:r>
     </w:p>
     <w:sectPr>
       <w:type w:val="continuous"/>
@@ -8690,7 +8748,7 @@
 </file>
 
 <file path=customXml/itemProps1.xml><?xml version="1.0" encoding="utf-8"?>
-<ds:datastoreItem xmlns:ds="http://schemas.openxmlformats.org/officeDocument/2006/customXml" ds:itemID="{B8BBA44E-8215-46AC-A003-CB50EE8B7520}">
+<ds:datastoreItem xmlns:ds="http://schemas.openxmlformats.org/officeDocument/2006/customXml" ds:itemID="{FE812543-210B-4CBA-8DF5-EE213A6A9E41}">
   <ds:schemaRefs>
     <ds:schemaRef ds:uri="http://schemas.openxmlformats.org/officeDocument/2006/bibliography"/>
   </ds:schemaRefs>

</xml_diff>

<commit_message>
Updated the Resume with colored headings and some changes in the content
</commit_message>
<xml_diff>
--- a/RESUME.docx
+++ b/RESUME.docx
@@ -1,6 +1,6 @@
 
 <file path=word/document.xml><?xml version="1.0" encoding="utf-8"?>
-<w:document xmlns:wpc="http://schemas.microsoft.com/office/word/2010/wordprocessingCanvas" xmlns:cx="http://schemas.microsoft.com/office/drawing/2014/chartex" xmlns:cx1="http://schemas.microsoft.com/office/drawing/2015/9/8/chartex" xmlns:cx2="http://schemas.microsoft.com/office/drawing/2015/10/21/chartex" xmlns:cx3="http://schemas.microsoft.com/office/drawing/2016/5/9/chartex" xmlns:cx4="http://schemas.microsoft.com/office/drawing/2016/5/10/chartex" xmlns:cx5="http://schemas.microsoft.com/office/drawing/2016/5/11/chartex" xmlns:cx6="http://schemas.microsoft.com/office/drawing/2016/5/12/chartex" xmlns:cx7="http://schemas.microsoft.com/office/drawing/2016/5/13/chartex" xmlns:cx8="http://schemas.microsoft.com/office/drawing/2016/5/14/chartex" xmlns:mc="http://schemas.openxmlformats.org/markup-compatibility/2006" xmlns:aink="http://schemas.microsoft.com/office/drawing/2016/ink" xmlns:am3d="http://schemas.microsoft.com/office/drawing/2017/model3d" xmlns:o="urn:schemas-microsoft-com:office:office" xmlns:r="http://schemas.openxmlformats.org/officeDocument/2006/relationships" xmlns:m="http://schemas.openxmlformats.org/officeDocument/2006/math" xmlns:v="urn:schemas-microsoft-com:vml" xmlns:wp14="http://schemas.microsoft.com/office/word/2010/wordprocessingDrawing" xmlns:wp="http://schemas.openxmlformats.org/drawingml/2006/wordprocessingDrawing" xmlns:w10="urn:schemas-microsoft-com:office:word" xmlns:w="http://schemas.openxmlformats.org/wordprocessingml/2006/main" xmlns:w14="http://schemas.microsoft.com/office/word/2010/wordml" xmlns:w15="http://schemas.microsoft.com/office/word/2012/wordml" xmlns:w16cid="http://schemas.microsoft.com/office/word/2016/wordml/cid" xmlns:w16se="http://schemas.microsoft.com/office/word/2015/wordml/symex" xmlns:wpg="http://schemas.microsoft.com/office/word/2010/wordprocessingGroup" xmlns:wpi="http://schemas.microsoft.com/office/word/2010/wordprocessingInk" xmlns:wne="http://schemas.microsoft.com/office/word/2006/wordml" xmlns:wps="http://schemas.microsoft.com/office/word/2010/wordprocessingShape" mc:Ignorable="w14 w15 w16se w16cid wp14">
+<w:document xmlns:wpc="http://schemas.microsoft.com/office/word/2010/wordprocessingCanvas" xmlns:cx="http://schemas.microsoft.com/office/drawing/2014/chartex" xmlns:cx1="http://schemas.microsoft.com/office/drawing/2015/9/8/chartex" xmlns:cx2="http://schemas.microsoft.com/office/drawing/2015/10/21/chartex" xmlns:cx3="http://schemas.microsoft.com/office/drawing/2016/5/9/chartex" xmlns:cx4="http://schemas.microsoft.com/office/drawing/2016/5/10/chartex" xmlns:cx5="http://schemas.microsoft.com/office/drawing/2016/5/11/chartex" xmlns:cx6="http://schemas.microsoft.com/office/drawing/2016/5/12/chartex" xmlns:cx7="http://schemas.microsoft.com/office/drawing/2016/5/13/chartex" xmlns:cx8="http://schemas.microsoft.com/office/drawing/2016/5/14/chartex" xmlns:mc="http://schemas.openxmlformats.org/markup-compatibility/2006" xmlns:aink="http://schemas.microsoft.com/office/drawing/2016/ink" xmlns:am3d="http://schemas.microsoft.com/office/drawing/2017/model3d" xmlns:o="urn:schemas-microsoft-com:office:office" xmlns:r="http://schemas.openxmlformats.org/officeDocument/2006/relationships" xmlns:m="http://schemas.openxmlformats.org/officeDocument/2006/math" xmlns:v="urn:schemas-microsoft-com:vml" xmlns:wp14="http://schemas.microsoft.com/office/word/2010/wordprocessingDrawing" xmlns:wp="http://schemas.openxmlformats.org/drawingml/2006/wordprocessingDrawing" xmlns:w10="urn:schemas-microsoft-com:office:word" xmlns:w="http://schemas.openxmlformats.org/wordprocessingml/2006/main" xmlns:w14="http://schemas.microsoft.com/office/word/2010/wordml" xmlns:w15="http://schemas.microsoft.com/office/word/2012/wordml" xmlns:w16cex="http://schemas.microsoft.com/office/word/2018/wordml/cex" xmlns:w16cid="http://schemas.microsoft.com/office/word/2016/wordml/cid" xmlns:w16="http://schemas.microsoft.com/office/word/2018/wordml" xmlns:w16se="http://schemas.microsoft.com/office/word/2015/wordml/symex" xmlns:wpg="http://schemas.microsoft.com/office/word/2010/wordprocessingGroup" xmlns:wpi="http://schemas.microsoft.com/office/word/2010/wordprocessingInk" xmlns:wne="http://schemas.microsoft.com/office/word/2006/wordml" xmlns:wps="http://schemas.microsoft.com/office/word/2010/wordprocessingShape" mc:Ignorable="w14 w15 w16se w16cid w16 w16cex wp14">
   <w:body>
     <w:p>
       <w:pPr>
@@ -62,7 +62,7 @@
                                 <w:rFonts w:ascii="Garamond" w:hAnsi="Garamond" w:cs="Calibri"/>
                                 <w:b/>
                                 <w:noProof/>
-                                <w:color w:val="76923C" w:themeColor="accent3" w:themeShade="BF"/>
+                                <w:color w:val="92D050"/>
                                 <w:sz w:val="58"/>
                                 <w:szCs w:val="58"/>
                                 <w14:textOutline w14:w="12700" w14:cap="flat" w14:cmpd="sng" w14:algn="ctr">
@@ -78,7 +78,7 @@
                               <w:rPr>
                                 <w:rFonts w:ascii="Garamond" w:hAnsi="Garamond" w:cs="Calibri"/>
                                 <w:b/>
-                                <w:color w:val="76923C" w:themeColor="accent3" w:themeShade="BF"/>
+                                <w:color w:val="92D050"/>
                                 <w:w w:val="105"/>
                                 <w:sz w:val="58"/>
                                 <w:szCs w:val="58"/>
@@ -130,7 +130,7 @@
                           <w:rFonts w:ascii="Garamond" w:hAnsi="Garamond" w:cs="Calibri"/>
                           <w:b/>
                           <w:noProof/>
-                          <w:color w:val="76923C" w:themeColor="accent3" w:themeShade="BF"/>
+                          <w:color w:val="92D050"/>
                           <w:sz w:val="58"/>
                           <w:szCs w:val="58"/>
                           <w14:textOutline w14:w="12700" w14:cap="flat" w14:cmpd="sng" w14:algn="ctr">
@@ -146,7 +146,7 @@
                         <w:rPr>
                           <w:rFonts w:ascii="Garamond" w:hAnsi="Garamond" w:cs="Calibri"/>
                           <w:b/>
-                          <w:color w:val="76923C" w:themeColor="accent3" w:themeShade="BF"/>
+                          <w:color w:val="92D050"/>
                           <w:w w:val="105"/>
                           <w:sz w:val="58"/>
                           <w:szCs w:val="58"/>
@@ -603,18 +603,24 @@
     <w:p>
       <w:pPr>
         <w:pStyle w:val="Heading1"/>
-        <w:ind w:left="158" w:firstLine="22"/>
-        <w:rPr>
-          <w:rFonts w:ascii="Calibri" w:hAnsi="Calibri" w:cs="Calibri"/>
-          <w:b w:val="0"/>
-          <w:bCs w:val="0"/>
-        </w:rPr>
-      </w:pPr>
-      <w:r>
-        <w:rPr>
-          <w:rFonts w:ascii="Calibri" w:hAnsi="Calibri" w:cs="Calibri"/>
-          <w:spacing w:val="-3"/>
-          <w:w w:val="105"/>
+        <w:ind w:left="158" w:firstLine="29"/>
+        <w:rPr>
+          <w:rFonts w:asciiTheme="majorBidi" w:hAnsiTheme="majorBidi" w:cstheme="majorBidi"/>
+          <w:color w:val="00B050"/>
+          <w:spacing w:val="-3"/>
+          <w:w w:val="105"/>
+          <w:sz w:val="23"/>
+          <w:szCs w:val="23"/>
+        </w:rPr>
+      </w:pPr>
+      <w:r>
+        <w:rPr>
+          <w:rFonts w:asciiTheme="majorBidi" w:hAnsiTheme="majorBidi" w:cstheme="majorBidi"/>
+          <w:color w:val="00B050"/>
+          <w:spacing w:val="-3"/>
+          <w:w w:val="105"/>
+          <w:sz w:val="23"/>
+          <w:szCs w:val="23"/>
         </w:rPr>
         <w:t>EDUCATION</w:t>
       </w:r>
@@ -1257,16 +1263,18 @@
     <w:p>
       <w:pPr>
         <w:pStyle w:val="Heading1"/>
-        <w:ind w:left="158" w:firstLine="22"/>
-        <w:rPr>
-          <w:rFonts w:ascii="Calibri" w:hAnsi="Calibri" w:cs="Calibri"/>
-          <w:spacing w:val="-3"/>
-          <w:w w:val="105"/>
-        </w:rPr>
-      </w:pPr>
-      <w:r>
-        <w:rPr>
-          <w:rFonts w:ascii="Calibri" w:hAnsi="Calibri" w:cs="Calibri"/>
+        <w:ind w:left="158" w:firstLine="29"/>
+        <w:rPr>
+          <w:rFonts w:asciiTheme="majorBidi" w:hAnsiTheme="majorBidi" w:cstheme="majorBidi"/>
+          <w:color w:val="00B050"/>
+          <w:spacing w:val="-3"/>
+          <w:w w:val="105"/>
+        </w:rPr>
+      </w:pPr>
+      <w:r>
+        <w:rPr>
+          <w:rFonts w:asciiTheme="majorBidi" w:hAnsiTheme="majorBidi" w:cstheme="majorBidi"/>
+          <w:color w:val="00B050"/>
           <w:spacing w:val="-3"/>
           <w:w w:val="105"/>
         </w:rPr>
@@ -1510,11 +1518,25 @@
       </w:pPr>
       <w:r>
         <w:rPr>
-          <w:rFonts w:ascii="Calibri" w:hAnsi="Calibri" w:cs="Calibri"/>
-          <w:spacing w:val="-3"/>
-          <w:w w:val="105"/>
+          <w:rFonts w:asciiTheme="majorBidi" w:hAnsiTheme="majorBidi" w:cstheme="majorBidi"/>
+          <w:color w:val="00B050"/>
+          <w:spacing w:val="-3"/>
+          <w:w w:val="105"/>
+          <w:sz w:val="23"/>
+          <w:szCs w:val="23"/>
         </w:rPr>
         <w:t>EXTRACURRICULAR</w:t>
+      </w:r>
+      <w:r>
+        <w:rPr>
+          <w:rFonts w:asciiTheme="majorBidi" w:hAnsiTheme="majorBidi" w:cstheme="majorBidi"/>
+          <w:color w:val="00B050"/>
+          <w:spacing w:val="-3"/>
+          <w:w w:val="105"/>
+          <w:sz w:val="23"/>
+          <w:szCs w:val="23"/>
+        </w:rPr>
+        <w:t>S</w:t>
       </w:r>
       <w:r>
         <w:rPr>
@@ -1634,7 +1656,6 @@
         </w:rPr>
       </w:pPr>
       <w:hyperlink r:id="rId15" w:history="1">
-        <w:proofErr w:type="spellStart"/>
         <w:r>
           <w:rPr>
             <w:rStyle w:val="Hyperlink"/>
@@ -1644,7 +1665,6 @@
           </w:rPr>
           <w:t>ICPC</w:t>
         </w:r>
-        <w:proofErr w:type="spellEnd"/>
         <w:r>
           <w:rPr>
             <w:rStyle w:val="Hyperlink"/>
@@ -2422,10 +2442,11 @@
       <w:pPr>
         <w:pStyle w:val="BodyText"/>
         <w:tabs>
+          <w:tab w:val="left" w:pos="180"/>
           <w:tab w:val="left" w:pos="540"/>
         </w:tabs>
         <w:spacing w:before="0"/>
-        <w:ind w:left="180" w:firstLine="0"/>
+        <w:ind w:left="180" w:firstLine="90"/>
         <w:rPr>
           <w:rFonts w:ascii="Calibri" w:hAnsi="Calibri" w:cs="Calibri"/>
           <w:spacing w:val="-3"/>
@@ -2439,15 +2460,39 @@
           <w:sz w:val="20"/>
           <w:szCs w:val="20"/>
         </w:rPr>
-        <w:t xml:space="preserve">Competitive Coding, </w:t>
-      </w:r>
-      <w:r>
-        <w:rPr>
-          <w:rFonts w:ascii="Calibri" w:hAnsi="Calibri" w:cs="Calibri"/>
-          <w:sz w:val="20"/>
-          <w:szCs w:val="20"/>
-        </w:rPr>
-        <w:t>Music, table</w:t>
+        <w:t xml:space="preserve">Competitive </w:t>
+      </w:r>
+      <w:r>
+        <w:rPr>
+          <w:rFonts w:ascii="Calibri" w:hAnsi="Calibri" w:cs="Calibri"/>
+          <w:sz w:val="20"/>
+          <w:szCs w:val="20"/>
+        </w:rPr>
+        <w:t>c</w:t>
+      </w:r>
+      <w:r>
+        <w:rPr>
+          <w:rFonts w:ascii="Calibri" w:hAnsi="Calibri" w:cs="Calibri"/>
+          <w:sz w:val="20"/>
+          <w:szCs w:val="20"/>
+        </w:rPr>
+        <w:t xml:space="preserve">oding, </w:t>
+      </w:r>
+      <w:r>
+        <w:rPr>
+          <w:rFonts w:ascii="Calibri" w:hAnsi="Calibri" w:cs="Calibri"/>
+          <w:sz w:val="20"/>
+          <w:szCs w:val="20"/>
+        </w:rPr>
+        <w:t>m</w:t>
+      </w:r>
+      <w:r>
+        <w:rPr>
+          <w:rFonts w:ascii="Calibri" w:hAnsi="Calibri" w:cs="Calibri"/>
+          <w:sz w:val="20"/>
+          <w:szCs w:val="20"/>
+        </w:rPr>
+        <w:t>usic, table</w:t>
       </w:r>
       <w:r>
         <w:rPr>
@@ -2496,6 +2541,19 @@
           <w:spacing w:val="-3"/>
           <w:w w:val="105"/>
           <w:szCs w:val="24"/>
+        </w:rPr>
+        <w:t xml:space="preserve">    </w:t>
+      </w:r>
+      <w:r>
+        <w:rPr>
+          <w:rFonts w:asciiTheme="majorBidi" w:eastAsia="Georgia" w:hAnsiTheme="majorBidi" w:cstheme="majorBidi"/>
+          <w:b/>
+          <w:bCs/>
+          <w:color w:val="00B050"/>
+          <w:spacing w:val="-3"/>
+          <w:w w:val="105"/>
+          <w:sz w:val="23"/>
+          <w:szCs w:val="23"/>
         </w:rPr>
         <w:t>EXPERIENCE</w:t>
       </w:r>
@@ -2518,7 +2576,7 @@
           <w:sz w:val="20"/>
           <w:szCs w:val="20"/>
         </w:rPr>
-        <w:t>Software Develop</w:t>
+        <w:t>Software</w:t>
       </w:r>
       <w:r>
         <w:rPr>
@@ -2527,7 +2585,7 @@
           <w:sz w:val="20"/>
           <w:szCs w:val="20"/>
         </w:rPr>
-        <w:t>ment Intern</w:t>
+        <w:t xml:space="preserve"> Engineer</w:t>
       </w:r>
       <w:r>
         <w:rPr>
@@ -2640,6 +2698,29 @@
     </w:p>
     <w:p>
       <w:pPr>
+        <w:pStyle w:val="ListParagraph"/>
+        <w:numPr>
+          <w:ilvl w:val="0"/>
+          <w:numId w:val="17"/>
+        </w:numPr>
+        <w:ind w:left="450" w:hanging="180"/>
+        <w:rPr>
+          <w:rFonts w:ascii="Calibri" w:eastAsia="Times New Roman" w:hAnsi="Calibri" w:cs="Calibri"/>
+          <w:sz w:val="20"/>
+          <w:szCs w:val="20"/>
+        </w:rPr>
+      </w:pPr>
+      <w:r>
+        <w:rPr>
+          <w:rFonts w:ascii="Calibri" w:eastAsia="Times New Roman" w:hAnsi="Calibri" w:cs="Calibri"/>
+          <w:sz w:val="20"/>
+          <w:szCs w:val="20"/>
+        </w:rPr>
+        <w:t>Undertook key linking role in a diverse team of biologists, physicians, and software engineers.</w:t>
+      </w:r>
+    </w:p>
+    <w:p>
+      <w:pPr>
         <w:pStyle w:val="Heading1"/>
         <w:numPr>
           <w:ilvl w:val="0"/>
@@ -2662,7 +2743,7 @@
           <w:sz w:val="20"/>
           <w:szCs w:val="20"/>
         </w:rPr>
-        <w:t xml:space="preserve">Worked with a diverse team of </w:t>
+        <w:t>Innovated and experimented with algorithms based on the relationship between diseases and their symptoms and etiologies, to effectively diagnose patients</w:t>
       </w:r>
       <w:r>
         <w:rPr>
@@ -2672,124 +2753,7 @@
           <w:sz w:val="20"/>
           <w:szCs w:val="20"/>
         </w:rPr>
-        <w:t>b</w:t>
-      </w:r>
-      <w:r>
-        <w:rPr>
-          <w:rFonts w:ascii="Calibri" w:eastAsia="Times New Roman" w:hAnsi="Calibri" w:cs="Calibri"/>
-          <w:b w:val="0"/>
-          <w:bCs w:val="0"/>
-          <w:sz w:val="20"/>
-          <w:szCs w:val="20"/>
-        </w:rPr>
-        <w:t xml:space="preserve">iologists, </w:t>
-      </w:r>
-      <w:r>
-        <w:rPr>
-          <w:rFonts w:ascii="Calibri" w:eastAsia="Times New Roman" w:hAnsi="Calibri" w:cs="Calibri"/>
-          <w:b w:val="0"/>
-          <w:bCs w:val="0"/>
-          <w:sz w:val="20"/>
-          <w:szCs w:val="20"/>
-        </w:rPr>
-        <w:t>medical d</w:t>
-      </w:r>
-      <w:r>
-        <w:rPr>
-          <w:rFonts w:ascii="Calibri" w:eastAsia="Times New Roman" w:hAnsi="Calibri" w:cs="Calibri"/>
-          <w:b w:val="0"/>
-          <w:bCs w:val="0"/>
-          <w:sz w:val="20"/>
-          <w:szCs w:val="20"/>
-        </w:rPr>
-        <w:t>octors</w:t>
-      </w:r>
-      <w:r>
-        <w:rPr>
-          <w:rFonts w:ascii="Calibri" w:eastAsia="Times New Roman" w:hAnsi="Calibri" w:cs="Calibri"/>
-          <w:b w:val="0"/>
-          <w:bCs w:val="0"/>
-          <w:sz w:val="20"/>
-          <w:szCs w:val="20"/>
-        </w:rPr>
-        <w:t>,</w:t>
-      </w:r>
-      <w:r>
-        <w:rPr>
-          <w:rFonts w:ascii="Calibri" w:eastAsia="Times New Roman" w:hAnsi="Calibri" w:cs="Calibri"/>
-          <w:b w:val="0"/>
-          <w:bCs w:val="0"/>
-          <w:sz w:val="20"/>
-          <w:szCs w:val="20"/>
-        </w:rPr>
-        <w:t xml:space="preserve"> and </w:t>
-      </w:r>
-      <w:r>
-        <w:rPr>
-          <w:rFonts w:ascii="Calibri" w:eastAsia="Times New Roman" w:hAnsi="Calibri" w:cs="Calibri"/>
-          <w:b w:val="0"/>
-          <w:bCs w:val="0"/>
-          <w:sz w:val="20"/>
-          <w:szCs w:val="20"/>
-        </w:rPr>
-        <w:t>software e</w:t>
-      </w:r>
-      <w:r>
-        <w:rPr>
-          <w:rFonts w:ascii="Calibri" w:eastAsia="Times New Roman" w:hAnsi="Calibri" w:cs="Calibri"/>
-          <w:b w:val="0"/>
-          <w:bCs w:val="0"/>
-          <w:sz w:val="20"/>
-          <w:szCs w:val="20"/>
-        </w:rPr>
-        <w:t>ngineers</w:t>
-      </w:r>
-      <w:r>
-        <w:rPr>
-          <w:rFonts w:ascii="Calibri" w:eastAsia="Times New Roman" w:hAnsi="Calibri" w:cs="Calibri"/>
-          <w:b w:val="0"/>
-          <w:bCs w:val="0"/>
-          <w:sz w:val="20"/>
-          <w:szCs w:val="20"/>
-        </w:rPr>
-        <w:t xml:space="preserve"> in a dynamic startup environment</w:t>
-      </w:r>
-      <w:r>
-        <w:rPr>
-          <w:rFonts w:ascii="Calibri" w:eastAsia="Times New Roman" w:hAnsi="Calibri" w:cs="Calibri"/>
-          <w:b w:val="0"/>
-          <w:bCs w:val="0"/>
-          <w:sz w:val="20"/>
-          <w:szCs w:val="20"/>
-        </w:rPr>
         <w:t>.</w:t>
-      </w:r>
-    </w:p>
-    <w:p>
-      <w:pPr>
-        <w:pStyle w:val="Heading1"/>
-        <w:numPr>
-          <w:ilvl w:val="0"/>
-          <w:numId w:val="17"/>
-        </w:numPr>
-        <w:ind w:left="450" w:hanging="180"/>
-        <w:rPr>
-          <w:rFonts w:ascii="Calibri" w:eastAsia="Times New Roman" w:hAnsi="Calibri" w:cs="Calibri"/>
-          <w:b w:val="0"/>
-          <w:bCs w:val="0"/>
-          <w:sz w:val="20"/>
-          <w:szCs w:val="20"/>
-        </w:rPr>
-      </w:pPr>
-      <w:r>
-        <w:rPr>
-          <w:rFonts w:ascii="Calibri" w:eastAsia="Times New Roman" w:hAnsi="Calibri" w:cs="Calibri"/>
-          <w:b w:val="0"/>
-          <w:bCs w:val="0"/>
-          <w:sz w:val="20"/>
-          <w:szCs w:val="20"/>
-        </w:rPr>
-        <w:t>Innovated and experimented with algorithms based on the relationship between diseases, and their symptoms and etiologies to effectively diagnose patients.</w:t>
       </w:r>
     </w:p>
     <w:p>
@@ -2871,29 +2835,7 @@
           <w:sz w:val="20"/>
           <w:szCs w:val="20"/>
         </w:rPr>
-        <w:t xml:space="preserve"> | May ’19 – July </w:t>
-      </w:r>
-      <w:r>
-        <w:rPr>
-          <w:rFonts w:ascii="Calibri" w:eastAsia="Georgia" w:hAnsi="Calibri" w:cs="Calibri"/>
-          <w:b/>
-          <w:bCs/>
-          <w:w w:val="105"/>
-          <w:sz w:val="20"/>
-          <w:szCs w:val="20"/>
-        </w:rPr>
-        <w:t>’</w:t>
-      </w:r>
-      <w:r>
-        <w:rPr>
-          <w:rFonts w:ascii="Calibri" w:eastAsia="Georgia" w:hAnsi="Calibri" w:cs="Calibri"/>
-          <w:b/>
-          <w:bCs/>
-          <w:w w:val="105"/>
-          <w:sz w:val="20"/>
-          <w:szCs w:val="20"/>
-        </w:rPr>
-        <w:t>19</w:t>
+        <w:t xml:space="preserve"> | May ’19 – July ’19</w:t>
       </w:r>
     </w:p>
     <w:p>
@@ -2955,23 +2897,7 @@
           <w:sz w:val="20"/>
           <w:szCs w:val="20"/>
         </w:rPr>
-        <w:t>Critically r</w:t>
-      </w:r>
-      <w:r>
-        <w:rPr>
-          <w:rFonts w:ascii="Calibri" w:hAnsi="Calibri" w:cs="Calibri"/>
-          <w:sz w:val="20"/>
-          <w:szCs w:val="20"/>
-        </w:rPr>
-        <w:t>eviewed existing literature</w:t>
-      </w:r>
-      <w:r>
-        <w:rPr>
-          <w:rFonts w:ascii="Calibri" w:hAnsi="Calibri" w:cs="Calibri"/>
-          <w:sz w:val="20"/>
-          <w:szCs w:val="20"/>
-        </w:rPr>
-        <w:t xml:space="preserve"> to identify scopes of improvement.</w:t>
+        <w:t>Explored the techniques and science behind modern search engines.</w:t>
       </w:r>
     </w:p>
     <w:p>
@@ -2995,7 +2921,31 @@
           <w:sz w:val="20"/>
           <w:szCs w:val="20"/>
         </w:rPr>
-        <w:t>Carried out experiments to determine the possibility of efficiency gains in a multi-tiered</w:t>
+        <w:t>Explored and innovated</w:t>
+      </w:r>
+      <w:r>
+        <w:rPr>
+          <w:rFonts w:ascii="Calibri" w:hAnsi="Calibri" w:cs="Calibri"/>
+          <w:sz w:val="20"/>
+          <w:szCs w:val="20"/>
+        </w:rPr>
+        <w:t xml:space="preserve"> </w:t>
+      </w:r>
+      <w:r>
+        <w:rPr>
+          <w:rFonts w:ascii="Calibri" w:hAnsi="Calibri" w:cs="Calibri"/>
+          <w:sz w:val="20"/>
+          <w:szCs w:val="20"/>
+        </w:rPr>
+        <w:t xml:space="preserve">possibilities </w:t>
+      </w:r>
+      <w:r>
+        <w:rPr>
+          <w:rFonts w:ascii="Calibri" w:hAnsi="Calibri" w:cs="Calibri"/>
+          <w:sz w:val="20"/>
+          <w:szCs w:val="20"/>
+        </w:rPr>
+        <w:t>of efficiency gains in a multi-tiered</w:t>
       </w:r>
       <w:r>
         <w:rPr>
@@ -3421,44 +3371,25 @@
         <w:spacing w:before="120"/>
         <w:ind w:left="461" w:hanging="72"/>
         <w:rPr>
-          <w:rFonts w:ascii="Calibri" w:hAnsi="Calibri" w:cs="Calibri"/>
-          <w:b w:val="0"/>
-          <w:bCs w:val="0"/>
-          <w:sz w:val="4"/>
-          <w:szCs w:val="4"/>
-        </w:rPr>
-      </w:pPr>
-      <w:r>
-        <w:rPr>
-          <w:rFonts w:ascii="Calibri" w:hAnsi="Calibri" w:cs="Calibri"/>
-          <w:w w:val="105"/>
-          <w:sz w:val="20"/>
-          <w:szCs w:val="20"/>
-        </w:rPr>
-        <w:t xml:space="preserve">Software </w:t>
-      </w:r>
-      <w:r>
-        <w:rPr>
-          <w:rFonts w:ascii="Calibri" w:hAnsi="Calibri" w:cs="Calibri"/>
-          <w:w w:val="105"/>
-          <w:sz w:val="20"/>
-          <w:szCs w:val="20"/>
-        </w:rPr>
-        <w:t>Development Intern |</w:t>
-      </w:r>
-      <w:r>
-        <w:rPr>
-          <w:rFonts w:ascii="Calibri" w:hAnsi="Calibri" w:cs="Calibri"/>
-          <w:w w:val="105"/>
-          <w:sz w:val="20"/>
-          <w:szCs w:val="20"/>
-        </w:rPr>
-        <w:t xml:space="preserve"> </w:t>
+          <w:rFonts w:ascii="Calibri" w:eastAsia="Times New Roman" w:hAnsi="Calibri" w:cs="Calibri"/>
+          <w:w w:val="105"/>
+          <w:sz w:val="20"/>
+          <w:szCs w:val="20"/>
+        </w:rPr>
+      </w:pPr>
+      <w:r>
+        <w:rPr>
+          <w:rFonts w:ascii="Calibri" w:eastAsia="Times New Roman" w:hAnsi="Calibri" w:cs="Calibri"/>
+          <w:w w:val="105"/>
+          <w:sz w:val="20"/>
+          <w:szCs w:val="20"/>
+        </w:rPr>
+        <w:t xml:space="preserve">Software Engineering Intern | </w:t>
       </w:r>
       <w:proofErr w:type="spellStart"/>
       <w:r>
         <w:rPr>
-          <w:rFonts w:ascii="Calibri" w:hAnsi="Calibri" w:cs="Calibri"/>
+          <w:rFonts w:ascii="Calibri" w:eastAsia="Times New Roman" w:hAnsi="Calibri" w:cs="Calibri"/>
           <w:w w:val="105"/>
           <w:sz w:val="20"/>
           <w:szCs w:val="20"/>
@@ -3468,21 +3399,12 @@
       <w:proofErr w:type="spellEnd"/>
       <w:r>
         <w:rPr>
-          <w:rFonts w:ascii="Calibri" w:hAnsi="Calibri" w:cs="Calibri"/>
-          <w:w w:val="105"/>
-          <w:sz w:val="20"/>
-          <w:szCs w:val="20"/>
-        </w:rPr>
-        <w:t xml:space="preserve"> Steel</w:t>
-      </w:r>
-      <w:r>
-        <w:rPr>
-          <w:rFonts w:ascii="Calibri" w:hAnsi="Calibri" w:cs="Calibri"/>
-          <w:w w:val="105"/>
-          <w:sz w:val="20"/>
-          <w:szCs w:val="20"/>
-        </w:rPr>
-        <w:t xml:space="preserve"> | Dec ’16 – Jan ’17</w:t>
+          <w:rFonts w:ascii="Calibri" w:eastAsia="Times New Roman" w:hAnsi="Calibri" w:cs="Calibri"/>
+          <w:w w:val="105"/>
+          <w:sz w:val="20"/>
+          <w:szCs w:val="20"/>
+        </w:rPr>
+        <w:t xml:space="preserve"> Steel | Dec ’16 – Jan ’17 | India</w:t>
       </w:r>
     </w:p>
     <w:p>
@@ -3496,307 +3418,42 @@
           <w:tab w:val="left" w:pos="270"/>
         </w:tabs>
         <w:spacing w:before="0"/>
-        <w:ind w:right="117" w:hanging="217"/>
-        <w:rPr>
-          <w:rFonts w:ascii="Calibri" w:hAnsi="Calibri" w:cs="Calibri"/>
-          <w:sz w:val="20"/>
-          <w:szCs w:val="20"/>
-        </w:rPr>
-      </w:pPr>
-      <w:r>
-        <w:rPr>
-          <w:rFonts w:ascii="Calibri" w:hAnsi="Calibri" w:cs="Calibri"/>
-          <w:spacing w:val="-1"/>
-          <w:w w:val="105"/>
-          <w:sz w:val="20"/>
-          <w:szCs w:val="20"/>
-        </w:rPr>
-        <w:t>Used C++ to d</w:t>
-      </w:r>
-      <w:r>
-        <w:rPr>
-          <w:rFonts w:ascii="Calibri" w:hAnsi="Calibri" w:cs="Calibri"/>
-          <w:spacing w:val="-1"/>
-          <w:w w:val="105"/>
-          <w:sz w:val="20"/>
-          <w:szCs w:val="20"/>
-        </w:rPr>
-        <w:t>evelop</w:t>
-      </w:r>
-      <w:r>
-        <w:rPr>
-          <w:rFonts w:ascii="Calibri" w:hAnsi="Calibri" w:cs="Calibri"/>
-          <w:spacing w:val="7"/>
-          <w:w w:val="105"/>
-          <w:sz w:val="20"/>
-          <w:szCs w:val="20"/>
-        </w:rPr>
-        <w:t xml:space="preserve"> </w:t>
-      </w:r>
-      <w:r>
-        <w:rPr>
-          <w:rFonts w:ascii="Calibri" w:hAnsi="Calibri" w:cs="Calibri"/>
-          <w:w w:val="105"/>
-          <w:sz w:val="20"/>
-          <w:szCs w:val="20"/>
-        </w:rPr>
-        <w:t>an</w:t>
-      </w:r>
-      <w:r>
-        <w:rPr>
-          <w:rFonts w:ascii="Calibri" w:hAnsi="Calibri" w:cs="Calibri"/>
-          <w:spacing w:val="6"/>
-          <w:w w:val="105"/>
-          <w:sz w:val="20"/>
-          <w:szCs w:val="20"/>
-        </w:rPr>
-        <w:t xml:space="preserve"> </w:t>
+        <w:ind w:left="490" w:right="115" w:hanging="216"/>
+        <w:rPr>
+          <w:rFonts w:ascii="Calibri" w:hAnsi="Calibri" w:cs="Calibri"/>
+          <w:w w:val="105"/>
+          <w:sz w:val="20"/>
+          <w:szCs w:val="20"/>
+        </w:rPr>
+      </w:pPr>
+      <w:r>
+        <w:rPr>
+          <w:rFonts w:ascii="Calibri" w:hAnsi="Calibri" w:cs="Calibri"/>
+          <w:w w:val="105"/>
+          <w:sz w:val="20"/>
+          <w:szCs w:val="20"/>
+        </w:rPr>
+        <w:t xml:space="preserve">Developed an </w:t>
       </w:r>
       <w:hyperlink r:id="rId20" w:history="1">
         <w:r>
           <w:rPr>
-            <w:rStyle w:val="Hyperlink"/>
             <w:rFonts w:ascii="Calibri" w:hAnsi="Calibri" w:cs="Calibri"/>
             <w:w w:val="105"/>
             <w:sz w:val="20"/>
             <w:szCs w:val="20"/>
           </w:rPr>
-          <w:t>automated</w:t>
-        </w:r>
-        <w:r>
-          <w:rPr>
-            <w:rStyle w:val="Hyperlink"/>
-            <w:rFonts w:ascii="Calibri" w:hAnsi="Calibri" w:cs="Calibri"/>
-            <w:spacing w:val="7"/>
-            <w:w w:val="105"/>
-            <w:sz w:val="20"/>
-            <w:szCs w:val="20"/>
-          </w:rPr>
-          <w:t xml:space="preserve"> </w:t>
-        </w:r>
-        <w:r>
-          <w:rPr>
-            <w:rStyle w:val="Hyperlink"/>
-            <w:rFonts w:ascii="Calibri" w:hAnsi="Calibri" w:cs="Calibri"/>
-            <w:spacing w:val="-6"/>
-            <w:w w:val="105"/>
-            <w:sz w:val="20"/>
-            <w:szCs w:val="20"/>
-          </w:rPr>
-          <w:t>process</w:t>
+          <w:t>automated process</w:t>
         </w:r>
       </w:hyperlink>
       <w:r>
         <w:rPr>
           <w:rFonts w:ascii="Calibri" w:hAnsi="Calibri" w:cs="Calibri"/>
-          <w:spacing w:val="7"/>
-          <w:w w:val="105"/>
-          <w:sz w:val="20"/>
-          <w:szCs w:val="20"/>
-        </w:rPr>
-        <w:t xml:space="preserve"> </w:t>
-      </w:r>
-      <w:r>
-        <w:rPr>
-          <w:rFonts w:ascii="Calibri" w:hAnsi="Calibri" w:cs="Calibri"/>
-          <w:w w:val="105"/>
-          <w:sz w:val="20"/>
-          <w:szCs w:val="20"/>
-        </w:rPr>
-        <w:t>that</w:t>
-      </w:r>
-      <w:r>
-        <w:rPr>
-          <w:rFonts w:ascii="Calibri" w:hAnsi="Calibri" w:cs="Calibri"/>
-          <w:spacing w:val="6"/>
-          <w:w w:val="105"/>
-          <w:sz w:val="20"/>
-          <w:szCs w:val="20"/>
-        </w:rPr>
-        <w:t xml:space="preserve"> </w:t>
-      </w:r>
-      <w:r>
-        <w:rPr>
-          <w:rFonts w:ascii="Calibri" w:hAnsi="Calibri" w:cs="Calibri"/>
-          <w:w w:val="105"/>
-          <w:sz w:val="20"/>
-          <w:szCs w:val="20"/>
-        </w:rPr>
-        <w:t>determine</w:t>
-      </w:r>
-      <w:r>
-        <w:rPr>
-          <w:rFonts w:ascii="Calibri" w:hAnsi="Calibri" w:cs="Calibri"/>
-          <w:w w:val="105"/>
-          <w:sz w:val="20"/>
-          <w:szCs w:val="20"/>
-        </w:rPr>
-        <w:t>d</w:t>
-      </w:r>
-      <w:r>
-        <w:rPr>
-          <w:rFonts w:ascii="Calibri" w:hAnsi="Calibri" w:cs="Calibri"/>
-          <w:spacing w:val="5"/>
-          <w:w w:val="105"/>
-          <w:sz w:val="20"/>
-          <w:szCs w:val="20"/>
-        </w:rPr>
-        <w:t xml:space="preserve"> </w:t>
-      </w:r>
-      <w:r>
-        <w:rPr>
-          <w:rFonts w:ascii="Calibri" w:hAnsi="Calibri" w:cs="Calibri"/>
-          <w:spacing w:val="-3"/>
-          <w:w w:val="105"/>
-          <w:sz w:val="20"/>
-          <w:szCs w:val="20"/>
-        </w:rPr>
-        <w:t>allo</w:t>
-      </w:r>
-      <w:r>
-        <w:rPr>
-          <w:rFonts w:ascii="Calibri" w:hAnsi="Calibri" w:cs="Calibri"/>
-          <w:spacing w:val="-2"/>
-          <w:w w:val="105"/>
-          <w:sz w:val="20"/>
-          <w:szCs w:val="20"/>
-        </w:rPr>
-        <w:t>y</w:t>
-      </w:r>
-      <w:r>
-        <w:rPr>
-          <w:rFonts w:ascii="Calibri" w:hAnsi="Calibri" w:cs="Calibri"/>
-          <w:spacing w:val="7"/>
-          <w:w w:val="105"/>
-          <w:sz w:val="20"/>
-          <w:szCs w:val="20"/>
-        </w:rPr>
-        <w:t xml:space="preserve"> </w:t>
-      </w:r>
-      <w:r>
-        <w:rPr>
-          <w:rFonts w:ascii="Calibri" w:hAnsi="Calibri" w:cs="Calibri"/>
-          <w:spacing w:val="-1"/>
-          <w:w w:val="105"/>
-          <w:sz w:val="20"/>
-          <w:szCs w:val="20"/>
-        </w:rPr>
-        <w:t>requirements</w:t>
-      </w:r>
-      <w:r>
-        <w:rPr>
-          <w:rFonts w:ascii="Calibri" w:hAnsi="Calibri" w:cs="Calibri"/>
-          <w:spacing w:val="6"/>
-          <w:w w:val="105"/>
-          <w:sz w:val="20"/>
-          <w:szCs w:val="20"/>
-        </w:rPr>
-        <w:t xml:space="preserve"> </w:t>
-      </w:r>
-      <w:r>
-        <w:rPr>
-          <w:rFonts w:ascii="Calibri" w:hAnsi="Calibri" w:cs="Calibri"/>
-          <w:w w:val="105"/>
-          <w:sz w:val="20"/>
-          <w:szCs w:val="20"/>
-        </w:rPr>
-        <w:t>for</w:t>
-      </w:r>
-      <w:r>
-        <w:rPr>
-          <w:rFonts w:ascii="Calibri" w:hAnsi="Calibri" w:cs="Calibri"/>
-          <w:spacing w:val="6"/>
-          <w:w w:val="105"/>
-          <w:sz w:val="20"/>
-          <w:szCs w:val="20"/>
-        </w:rPr>
-        <w:t xml:space="preserve"> </w:t>
-      </w:r>
-      <w:r>
-        <w:rPr>
-          <w:rFonts w:ascii="Calibri" w:hAnsi="Calibri" w:cs="Calibri"/>
-          <w:spacing w:val="-2"/>
-          <w:w w:val="105"/>
-          <w:sz w:val="20"/>
-          <w:szCs w:val="20"/>
-        </w:rPr>
-        <w:t>differen</w:t>
-      </w:r>
-      <w:r>
-        <w:rPr>
-          <w:rFonts w:ascii="Calibri" w:hAnsi="Calibri" w:cs="Calibri"/>
-          <w:spacing w:val="-1"/>
-          <w:w w:val="105"/>
-          <w:sz w:val="20"/>
-          <w:szCs w:val="20"/>
-        </w:rPr>
-        <w:t>t</w:t>
-      </w:r>
-      <w:r>
-        <w:rPr>
-          <w:rFonts w:ascii="Calibri" w:hAnsi="Calibri" w:cs="Calibri"/>
-          <w:spacing w:val="37"/>
-          <w:w w:val="138"/>
-          <w:sz w:val="20"/>
-          <w:szCs w:val="20"/>
-        </w:rPr>
-        <w:t xml:space="preserve"> </w:t>
-      </w:r>
-      <w:r>
-        <w:rPr>
-          <w:rFonts w:ascii="Calibri" w:hAnsi="Calibri" w:cs="Calibri"/>
-          <w:w w:val="105"/>
-          <w:sz w:val="20"/>
-          <w:szCs w:val="20"/>
-        </w:rPr>
-        <w:t>grades</w:t>
-      </w:r>
-      <w:r>
-        <w:rPr>
-          <w:rFonts w:ascii="Calibri" w:hAnsi="Calibri" w:cs="Calibri"/>
-          <w:spacing w:val="25"/>
-          <w:w w:val="105"/>
-          <w:sz w:val="20"/>
-          <w:szCs w:val="20"/>
-        </w:rPr>
-        <w:t xml:space="preserve"> </w:t>
-      </w:r>
-      <w:r>
-        <w:rPr>
-          <w:rFonts w:ascii="Calibri" w:hAnsi="Calibri" w:cs="Calibri"/>
-          <w:w w:val="105"/>
-          <w:sz w:val="20"/>
-          <w:szCs w:val="20"/>
-        </w:rPr>
-        <w:t>of</w:t>
-      </w:r>
-      <w:r>
-        <w:rPr>
-          <w:rFonts w:ascii="Calibri" w:hAnsi="Calibri" w:cs="Calibri"/>
-          <w:spacing w:val="24"/>
-          <w:w w:val="105"/>
-          <w:sz w:val="20"/>
-          <w:szCs w:val="20"/>
-        </w:rPr>
-        <w:t xml:space="preserve"> </w:t>
-      </w:r>
-      <w:r>
-        <w:rPr>
-          <w:rFonts w:ascii="Calibri" w:hAnsi="Calibri" w:cs="Calibri"/>
-          <w:w w:val="105"/>
-          <w:sz w:val="20"/>
-          <w:szCs w:val="20"/>
-        </w:rPr>
-        <w:t>steel</w:t>
-      </w:r>
-      <w:r>
-        <w:rPr>
-          <w:rFonts w:ascii="Calibri" w:hAnsi="Calibri" w:cs="Calibri"/>
-          <w:w w:val="105"/>
-          <w:sz w:val="20"/>
-          <w:szCs w:val="20"/>
-        </w:rPr>
-        <w:t>.</w:t>
+          <w:w w:val="105"/>
+          <w:sz w:val="20"/>
+          <w:szCs w:val="20"/>
+        </w:rPr>
+        <w:t>, which determined alloy requirements for different grades of steel, in a multidimensional team of engineers.</w:t>
       </w:r>
     </w:p>
     <w:p>
@@ -3806,244 +3463,49 @@
           <w:ilvl w:val="0"/>
           <w:numId w:val="1"/>
         </w:numPr>
-        <w:spacing w:before="0" w:after="120"/>
-        <w:ind w:right="119" w:hanging="217"/>
-        <w:rPr>
-          <w:rFonts w:ascii="Calibri" w:hAnsi="Calibri" w:cs="Calibri"/>
-          <w:w w:val="105"/>
-          <w:sz w:val="20"/>
-          <w:szCs w:val="20"/>
-        </w:rPr>
-      </w:pPr>
-      <w:r>
-        <w:rPr>
-          <w:rFonts w:ascii="Calibri" w:hAnsi="Calibri" w:cs="Calibri"/>
-          <w:w w:val="105"/>
-          <w:sz w:val="20"/>
-          <w:szCs w:val="20"/>
-        </w:rPr>
-        <w:t>Added</w:t>
-      </w:r>
-      <w:r>
-        <w:rPr>
-          <w:rFonts w:ascii="Calibri" w:hAnsi="Calibri" w:cs="Calibri"/>
-          <w:spacing w:val="42"/>
-          <w:w w:val="105"/>
-          <w:sz w:val="20"/>
-          <w:szCs w:val="20"/>
-        </w:rPr>
-        <w:t xml:space="preserve"> </w:t>
-      </w:r>
-      <w:r>
-        <w:rPr>
-          <w:rFonts w:ascii="Calibri" w:hAnsi="Calibri" w:cs="Calibri"/>
-          <w:spacing w:val="-1"/>
-          <w:w w:val="105"/>
-          <w:sz w:val="20"/>
-          <w:szCs w:val="20"/>
-        </w:rPr>
-        <w:t>capability</w:t>
-      </w:r>
-      <w:r>
-        <w:rPr>
-          <w:rFonts w:ascii="Calibri" w:hAnsi="Calibri" w:cs="Calibri"/>
-          <w:spacing w:val="41"/>
-          <w:w w:val="105"/>
-          <w:sz w:val="20"/>
-          <w:szCs w:val="20"/>
-        </w:rPr>
-        <w:t xml:space="preserve"> </w:t>
-      </w:r>
-      <w:r>
-        <w:rPr>
-          <w:rFonts w:ascii="Calibri" w:hAnsi="Calibri" w:cs="Calibri"/>
-          <w:w w:val="105"/>
-          <w:sz w:val="20"/>
-          <w:szCs w:val="20"/>
-        </w:rPr>
-        <w:t>of</w:t>
-      </w:r>
-      <w:r>
-        <w:rPr>
-          <w:rFonts w:ascii="Calibri" w:hAnsi="Calibri" w:cs="Calibri"/>
-          <w:spacing w:val="33"/>
-          <w:w w:val="95"/>
-          <w:sz w:val="20"/>
-          <w:szCs w:val="20"/>
-        </w:rPr>
-        <w:t xml:space="preserve"> </w:t>
-      </w:r>
-      <w:r>
-        <w:rPr>
-          <w:rFonts w:ascii="Calibri" w:hAnsi="Calibri" w:cs="Calibri"/>
-          <w:w w:val="105"/>
-          <w:sz w:val="20"/>
-          <w:szCs w:val="20"/>
-        </w:rPr>
-        <w:t>prioritizing</w:t>
-      </w:r>
-      <w:r>
-        <w:rPr>
-          <w:rFonts w:ascii="Calibri" w:hAnsi="Calibri" w:cs="Calibri"/>
-          <w:spacing w:val="24"/>
-          <w:w w:val="105"/>
-          <w:sz w:val="20"/>
-          <w:szCs w:val="20"/>
-        </w:rPr>
-        <w:t xml:space="preserve"> </w:t>
-      </w:r>
-      <w:r>
-        <w:rPr>
-          <w:rFonts w:ascii="Calibri" w:hAnsi="Calibri" w:cs="Calibri"/>
-          <w:noProof/>
-          <w:spacing w:val="-2"/>
-          <w:w w:val="105"/>
-          <w:sz w:val="20"/>
-          <w:szCs w:val="20"/>
-        </w:rPr>
-        <w:t>ferro-alloys</w:t>
-      </w:r>
-      <w:r>
-        <w:rPr>
-          <w:rFonts w:ascii="Calibri" w:hAnsi="Calibri" w:cs="Calibri"/>
-          <w:spacing w:val="25"/>
-          <w:w w:val="105"/>
-          <w:sz w:val="20"/>
-          <w:szCs w:val="20"/>
-        </w:rPr>
-        <w:t xml:space="preserve"> </w:t>
-      </w:r>
-      <w:r>
-        <w:rPr>
-          <w:rFonts w:ascii="Calibri" w:hAnsi="Calibri" w:cs="Calibri"/>
-          <w:w w:val="105"/>
-          <w:sz w:val="20"/>
-          <w:szCs w:val="20"/>
-        </w:rPr>
-        <w:t>based</w:t>
-      </w:r>
-      <w:r>
-        <w:rPr>
-          <w:rFonts w:ascii="Calibri" w:hAnsi="Calibri" w:cs="Calibri"/>
-          <w:w w:val="105"/>
-          <w:sz w:val="20"/>
-          <w:szCs w:val="20"/>
-        </w:rPr>
-        <w:t xml:space="preserve"> </w:t>
-      </w:r>
-      <w:r>
-        <w:rPr>
-          <w:rFonts w:ascii="Calibri" w:hAnsi="Calibri" w:cs="Calibri"/>
-          <w:w w:val="105"/>
-          <w:sz w:val="20"/>
-          <w:szCs w:val="20"/>
-        </w:rPr>
-        <w:t>on</w:t>
-      </w:r>
-      <w:r>
-        <w:rPr>
-          <w:rFonts w:ascii="Calibri" w:hAnsi="Calibri" w:cs="Calibri"/>
-          <w:spacing w:val="26"/>
-          <w:w w:val="105"/>
-          <w:sz w:val="20"/>
-          <w:szCs w:val="20"/>
-        </w:rPr>
-        <w:t xml:space="preserve"> </w:t>
-      </w:r>
-      <w:r>
-        <w:rPr>
-          <w:rFonts w:ascii="Calibri" w:hAnsi="Calibri" w:cs="Calibri"/>
-          <w:w w:val="105"/>
-          <w:sz w:val="20"/>
-          <w:szCs w:val="20"/>
-        </w:rPr>
-        <w:t>their</w:t>
-      </w:r>
-      <w:r>
-        <w:rPr>
-          <w:rFonts w:ascii="Calibri" w:hAnsi="Calibri" w:cs="Calibri"/>
-          <w:spacing w:val="25"/>
-          <w:w w:val="105"/>
-          <w:sz w:val="20"/>
-          <w:szCs w:val="20"/>
-        </w:rPr>
-        <w:t xml:space="preserve"> </w:t>
-      </w:r>
-      <w:r>
-        <w:rPr>
-          <w:rFonts w:ascii="Calibri" w:hAnsi="Calibri" w:cs="Calibri"/>
-          <w:w w:val="105"/>
-          <w:sz w:val="20"/>
-          <w:szCs w:val="20"/>
-        </w:rPr>
-        <w:t>cost</w:t>
-      </w:r>
-      <w:r>
-        <w:rPr>
-          <w:rFonts w:ascii="Calibri" w:hAnsi="Calibri" w:cs="Calibri"/>
-          <w:spacing w:val="24"/>
-          <w:w w:val="105"/>
-          <w:sz w:val="20"/>
-          <w:szCs w:val="20"/>
-        </w:rPr>
-        <w:t xml:space="preserve"> </w:t>
-      </w:r>
-      <w:r>
-        <w:rPr>
-          <w:rFonts w:ascii="Calibri" w:hAnsi="Calibri" w:cs="Calibri"/>
-          <w:w w:val="105"/>
-          <w:sz w:val="20"/>
-          <w:szCs w:val="20"/>
-        </w:rPr>
-        <w:t>and</w:t>
-      </w:r>
-      <w:r>
-        <w:rPr>
-          <w:rFonts w:ascii="Calibri" w:hAnsi="Calibri" w:cs="Calibri"/>
-          <w:spacing w:val="26"/>
-          <w:w w:val="105"/>
-          <w:sz w:val="20"/>
-          <w:szCs w:val="20"/>
-        </w:rPr>
-        <w:t xml:space="preserve"> </w:t>
-      </w:r>
-      <w:r>
-        <w:rPr>
-          <w:rFonts w:ascii="Calibri" w:hAnsi="Calibri" w:cs="Calibri"/>
-          <w:w w:val="105"/>
-          <w:sz w:val="20"/>
-          <w:szCs w:val="20"/>
-        </w:rPr>
-        <w:t>composition.</w:t>
-      </w:r>
-      <w:r>
-        <w:rPr>
-          <w:rFonts w:ascii="Calibri" w:hAnsi="Calibri" w:cs="Calibri"/>
-          <w:spacing w:val="4"/>
-          <w:w w:val="105"/>
-          <w:sz w:val="20"/>
-          <w:szCs w:val="20"/>
-        </w:rPr>
-        <w:t xml:space="preserve"> </w:t>
+        <w:tabs>
+          <w:tab w:val="left" w:pos="270"/>
+        </w:tabs>
+        <w:spacing w:before="0" w:after="240"/>
+        <w:ind w:left="490" w:right="115" w:hanging="216"/>
+        <w:rPr>
+          <w:rFonts w:ascii="Calibri" w:hAnsi="Calibri" w:cs="Calibri"/>
+          <w:w w:val="105"/>
+          <w:sz w:val="20"/>
+          <w:szCs w:val="20"/>
+        </w:rPr>
+      </w:pPr>
+      <w:r>
+        <w:rPr>
+          <w:rFonts w:ascii="Calibri" w:hAnsi="Calibri" w:cs="Calibri"/>
+          <w:w w:val="105"/>
+          <w:sz w:val="20"/>
+          <w:szCs w:val="20"/>
+        </w:rPr>
+        <w:t xml:space="preserve">Saved several manhours needed by senior metallurgists by increasing the efficiency of the steelmaking pipeline. </w:t>
       </w:r>
     </w:p>
     <w:p>
       <w:pPr>
         <w:pStyle w:val="Heading1"/>
-        <w:ind w:left="450" w:hanging="68"/>
-        <w:rPr>
-          <w:rFonts w:ascii="Calibri" w:hAnsi="Calibri" w:cs="Calibri"/>
-          <w:spacing w:val="-3"/>
-          <w:w w:val="105"/>
-          <w:szCs w:val="24"/>
-        </w:rPr>
-      </w:pPr>
-      <w:r>
-        <w:rPr>
-          <w:rFonts w:ascii="Calibri" w:hAnsi="Calibri" w:cs="Calibri"/>
-          <w:spacing w:val="-3"/>
-          <w:w w:val="105"/>
-          <w:szCs w:val="24"/>
+        <w:ind w:left="360" w:firstLine="22"/>
+        <w:rPr>
+          <w:rFonts w:asciiTheme="majorBidi" w:hAnsiTheme="majorBidi" w:cstheme="majorBidi"/>
+          <w:color w:val="00B050"/>
+          <w:spacing w:val="-3"/>
+          <w:w w:val="105"/>
+          <w:sz w:val="23"/>
+          <w:szCs w:val="23"/>
+        </w:rPr>
+      </w:pPr>
+      <w:r>
+        <w:rPr>
+          <w:rFonts w:asciiTheme="majorBidi" w:hAnsiTheme="majorBidi" w:cstheme="majorBidi"/>
+          <w:color w:val="00B050"/>
+          <w:spacing w:val="-3"/>
+          <w:w w:val="105"/>
+          <w:sz w:val="23"/>
+          <w:szCs w:val="23"/>
         </w:rPr>
         <w:t>PROJECTS</w:t>
       </w:r>
@@ -5440,14 +4902,32 @@
           <w:sz w:val="20"/>
           <w:szCs w:val="20"/>
         </w:rPr>
-        <w:t>Experimented and explored various data exploration, feature engineering and data classification techniques to classify alien DNAs into corresponding galaxies.</w:t>
+        <w:t>Experimented and explored various data exploration, feature engineering</w:t>
+      </w:r>
+      <w:r>
+        <w:rPr>
+          <w:rFonts w:ascii="Calibri" w:hAnsi="Calibri" w:cs="Calibri"/>
+          <w:w w:val="105"/>
+          <w:sz w:val="20"/>
+          <w:szCs w:val="20"/>
+        </w:rPr>
+        <w:t>,</w:t>
+      </w:r>
+      <w:r>
+        <w:rPr>
+          <w:rFonts w:ascii="Calibri" w:hAnsi="Calibri" w:cs="Calibri"/>
+          <w:w w:val="105"/>
+          <w:sz w:val="20"/>
+          <w:szCs w:val="20"/>
+        </w:rPr>
+        <w:t xml:space="preserve"> and data classification techniques to classify alien DNAs into corresponding galaxies.</w:t>
       </w:r>
     </w:p>
     <w:sectPr>
       <w:type w:val="continuous"/>
       <w:pgSz w:w="12240" w:h="15840"/>
       <w:pgMar w:top="540" w:right="474" w:bottom="360" w:left="567" w:header="720" w:footer="720" w:gutter="0"/>
-      <w:cols w:num="2" w:space="1" w:equalWidth="0">
+      <w:cols w:num="2" w:space="181" w:equalWidth="0">
         <w:col w:w="3024" w:space="1"/>
         <w:col w:w="8174"/>
       </w:cols>
@@ -5458,7 +4938,7 @@
 </file>
 
 <file path=word/numbering.xml><?xml version="1.0" encoding="utf-8"?>
-<w:numbering xmlns:wpc="http://schemas.microsoft.com/office/word/2010/wordprocessingCanvas" xmlns:cx="http://schemas.microsoft.com/office/drawing/2014/chartex" xmlns:cx1="http://schemas.microsoft.com/office/drawing/2015/9/8/chartex" xmlns:cx2="http://schemas.microsoft.com/office/drawing/2015/10/21/chartex" xmlns:cx3="http://schemas.microsoft.com/office/drawing/2016/5/9/chartex" xmlns:cx4="http://schemas.microsoft.com/office/drawing/2016/5/10/chartex" xmlns:cx5="http://schemas.microsoft.com/office/drawing/2016/5/11/chartex" xmlns:cx6="http://schemas.microsoft.com/office/drawing/2016/5/12/chartex" xmlns:cx7="http://schemas.microsoft.com/office/drawing/2016/5/13/chartex" xmlns:cx8="http://schemas.microsoft.com/office/drawing/2016/5/14/chartex" xmlns:mc="http://schemas.openxmlformats.org/markup-compatibility/2006" xmlns:aink="http://schemas.microsoft.com/office/drawing/2016/ink" xmlns:am3d="http://schemas.microsoft.com/office/drawing/2017/model3d" xmlns:o="urn:schemas-microsoft-com:office:office" xmlns:r="http://schemas.openxmlformats.org/officeDocument/2006/relationships" xmlns:m="http://schemas.openxmlformats.org/officeDocument/2006/math" xmlns:v="urn:schemas-microsoft-com:vml" xmlns:wp14="http://schemas.microsoft.com/office/word/2010/wordprocessingDrawing" xmlns:wp="http://schemas.openxmlformats.org/drawingml/2006/wordprocessingDrawing" xmlns:w10="urn:schemas-microsoft-com:office:word" xmlns:w="http://schemas.openxmlformats.org/wordprocessingml/2006/main" xmlns:w14="http://schemas.microsoft.com/office/word/2010/wordml" xmlns:w15="http://schemas.microsoft.com/office/word/2012/wordml" xmlns:w16cid="http://schemas.microsoft.com/office/word/2016/wordml/cid" xmlns:w16se="http://schemas.microsoft.com/office/word/2015/wordml/symex" xmlns:wpg="http://schemas.microsoft.com/office/word/2010/wordprocessingGroup" xmlns:wpi="http://schemas.microsoft.com/office/word/2010/wordprocessingInk" xmlns:wne="http://schemas.microsoft.com/office/word/2006/wordml" xmlns:wps="http://schemas.microsoft.com/office/word/2010/wordprocessingShape" mc:Ignorable="w14 w15 w16se w16cid wp14">
+<w:numbering xmlns:wpc="http://schemas.microsoft.com/office/word/2010/wordprocessingCanvas" xmlns:cx="http://schemas.microsoft.com/office/drawing/2014/chartex" xmlns:cx1="http://schemas.microsoft.com/office/drawing/2015/9/8/chartex" xmlns:cx2="http://schemas.microsoft.com/office/drawing/2015/10/21/chartex" xmlns:cx3="http://schemas.microsoft.com/office/drawing/2016/5/9/chartex" xmlns:cx4="http://schemas.microsoft.com/office/drawing/2016/5/10/chartex" xmlns:cx5="http://schemas.microsoft.com/office/drawing/2016/5/11/chartex" xmlns:cx6="http://schemas.microsoft.com/office/drawing/2016/5/12/chartex" xmlns:cx7="http://schemas.microsoft.com/office/drawing/2016/5/13/chartex" xmlns:cx8="http://schemas.microsoft.com/office/drawing/2016/5/14/chartex" xmlns:mc="http://schemas.openxmlformats.org/markup-compatibility/2006" xmlns:aink="http://schemas.microsoft.com/office/drawing/2016/ink" xmlns:am3d="http://schemas.microsoft.com/office/drawing/2017/model3d" xmlns:o="urn:schemas-microsoft-com:office:office" xmlns:r="http://schemas.openxmlformats.org/officeDocument/2006/relationships" xmlns:m="http://schemas.openxmlformats.org/officeDocument/2006/math" xmlns:v="urn:schemas-microsoft-com:vml" xmlns:wp14="http://schemas.microsoft.com/office/word/2010/wordprocessingDrawing" xmlns:wp="http://schemas.openxmlformats.org/drawingml/2006/wordprocessingDrawing" xmlns:w10="urn:schemas-microsoft-com:office:word" xmlns:w="http://schemas.openxmlformats.org/wordprocessingml/2006/main" xmlns:w14="http://schemas.microsoft.com/office/word/2010/wordml" xmlns:w15="http://schemas.microsoft.com/office/word/2012/wordml" xmlns:w16cex="http://schemas.microsoft.com/office/word/2018/wordml/cex" xmlns:w16cid="http://schemas.microsoft.com/office/word/2016/wordml/cid" xmlns:w16="http://schemas.microsoft.com/office/word/2018/wordml" xmlns:w16se="http://schemas.microsoft.com/office/word/2015/wordml/symex" xmlns:wpg="http://schemas.microsoft.com/office/word/2010/wordprocessingGroup" xmlns:wpi="http://schemas.microsoft.com/office/word/2010/wordprocessingInk" xmlns:wne="http://schemas.microsoft.com/office/word/2006/wordml" xmlns:wps="http://schemas.microsoft.com/office/word/2010/wordprocessingShape" mc:Ignorable="w14 w15 w16se w16cid w16 w16cex wp14">
   <w:abstractNum w:abstractNumId="0" w15:restartNumberingAfterBreak="0">
     <w:nsid w:val="00014B05"/>
     <w:multiLevelType w:val="hybridMultilevel"/>
@@ -7897,7 +7377,7 @@
 </file>
 
 <file path=word/styles.xml><?xml version="1.0" encoding="utf-8"?>
-<w:styles xmlns:mc="http://schemas.openxmlformats.org/markup-compatibility/2006" xmlns:r="http://schemas.openxmlformats.org/officeDocument/2006/relationships" xmlns:w="http://schemas.openxmlformats.org/wordprocessingml/2006/main" xmlns:w14="http://schemas.microsoft.com/office/word/2010/wordml" xmlns:w15="http://schemas.microsoft.com/office/word/2012/wordml" xmlns:w16cid="http://schemas.microsoft.com/office/word/2016/wordml/cid" xmlns:w16se="http://schemas.microsoft.com/office/word/2015/wordml/symex" mc:Ignorable="w14 w15 w16se w16cid">
+<w:styles xmlns:mc="http://schemas.openxmlformats.org/markup-compatibility/2006" xmlns:r="http://schemas.openxmlformats.org/officeDocument/2006/relationships" xmlns:w="http://schemas.openxmlformats.org/wordprocessingml/2006/main" xmlns:w14="http://schemas.microsoft.com/office/word/2010/wordml" xmlns:w15="http://schemas.microsoft.com/office/word/2012/wordml" xmlns:w16cex="http://schemas.microsoft.com/office/word/2018/wordml/cex" xmlns:w16cid="http://schemas.microsoft.com/office/word/2016/wordml/cid" xmlns:w16="http://schemas.microsoft.com/office/word/2018/wordml" xmlns:w16se="http://schemas.microsoft.com/office/word/2015/wordml/symex" mc:Ignorable="w14 w15 w16se w16cid w16 w16cex">
   <w:docDefaults>
     <w:rPrDefault>
       <w:rPr>

</xml_diff>